<commit_message>
napisana sim studia + implementacia gui
</commit_message>
<xml_diff>
--- a/Simulačná štúdia.docx
+++ b/Simulačná štúdia.docx
@@ -501,6 +501,7 @@
       <w:r>
         <w:rPr>
           <w:noProof/>
+          <w:lang w:eastAsia="sk-SK"/>
         </w:rPr>
         <mc:AlternateContent>
           <mc:Choice Requires="wps">
@@ -550,14 +551,27 @@
                             <w:r>
                               <w:t xml:space="preserve">Obrázok </w:t>
                             </w:r>
-                            <w:fldSimple w:instr=" SEQ Obrázok \* ARABIC ">
-                              <w:r>
-                                <w:rPr>
-                                  <w:noProof/>
-                                </w:rPr>
-                                <w:t>1</w:t>
-                              </w:r>
-                            </w:fldSimple>
+                            <w:r>
+                              <w:fldChar w:fldCharType="begin"/>
+                            </w:r>
+                            <w:r>
+                              <w:instrText xml:space="preserve"> SEQ Obrázok \* ARABIC </w:instrText>
+                            </w:r>
+                            <w:r>
+                              <w:fldChar w:fldCharType="separate"/>
+                            </w:r>
+                            <w:r>
+                              <w:rPr>
+                                <w:noProof/>
+                              </w:rPr>
+                              <w:t>1</w:t>
+                            </w:r>
+                            <w:r>
+                              <w:rPr>
+                                <w:noProof/>
+                              </w:rPr>
+                              <w:fldChar w:fldCharType="end"/>
+                            </w:r>
                             <w:r>
                               <w:rPr>
                                 <w:noProof/>
@@ -598,14 +612,27 @@
                       <w:r>
                         <w:t xml:space="preserve">Obrázok </w:t>
                       </w:r>
-                      <w:fldSimple w:instr=" SEQ Obrázok \* ARABIC ">
-                        <w:r>
-                          <w:rPr>
-                            <w:noProof/>
-                          </w:rPr>
-                          <w:t>1</w:t>
-                        </w:r>
-                      </w:fldSimple>
+                      <w:r>
+                        <w:fldChar w:fldCharType="begin"/>
+                      </w:r>
+                      <w:r>
+                        <w:instrText xml:space="preserve"> SEQ Obrázok \* ARABIC </w:instrText>
+                      </w:r>
+                      <w:r>
+                        <w:fldChar w:fldCharType="separate"/>
+                      </w:r>
+                      <w:r>
+                        <w:rPr>
+                          <w:noProof/>
+                        </w:rPr>
+                        <w:t>1</w:t>
+                      </w:r>
+                      <w:r>
+                        <w:rPr>
+                          <w:noProof/>
+                        </w:rPr>
+                        <w:fldChar w:fldCharType="end"/>
+                      </w:r>
                       <w:r>
                         <w:rPr>
                           <w:noProof/>
@@ -650,7 +677,7 @@
                     <pic:cNvPicPr/>
                   </pic:nvPicPr>
                   <pic:blipFill>
-                    <a:blip r:embed="rId5">
+                    <a:blip r:embed="rId6">
                       <a:extLst>
                         <a:ext uri="{28A0092B-C50C-407E-A947-70E740481C1C}">
                           <a14:useLocalDpi xmlns:a14="http://schemas.microsoft.com/office/drawing/2010/main" val="0"/>
@@ -693,7 +720,13 @@
       </w:pPr>
       <w:r>
         <w:tab/>
-        <w:t>Z teórie štatistiky vieme že tieto časy sú modelované exponenciálnym rozdelením. Preto som spustil test práve na toto rozdelen</w:t>
+        <w:t xml:space="preserve">Z teórie štatistiky vieme že tieto časy sú modelované exponenciálnym rozdelením. Preto </w:t>
+      </w:r>
+      <w:r>
+        <w:t>boli vykonané testy</w:t>
+      </w:r>
+      <w:r>
+        <w:t xml:space="preserve"> práve na toto rozdelen</w:t>
       </w:r>
       <w:r>
         <w:t xml:space="preserve">ie. Stredná hodnota exponenciálneho rozdlenia je </w:t>
@@ -1006,6 +1039,7 @@
       <w:r>
         <w:rPr>
           <w:noProof/>
+          <w:lang w:eastAsia="sk-SK"/>
         </w:rPr>
         <mc:AlternateContent>
           <mc:Choice Requires="wps">
@@ -1056,14 +1090,27 @@
                             <w:r>
                               <w:t xml:space="preserve">Obrázok </w:t>
                             </w:r>
-                            <w:fldSimple w:instr=" SEQ Obrázok \* ARABIC ">
-                              <w:r>
-                                <w:rPr>
-                                  <w:noProof/>
-                                </w:rPr>
-                                <w:t>2</w:t>
-                              </w:r>
-                            </w:fldSimple>
+                            <w:r>
+                              <w:fldChar w:fldCharType="begin"/>
+                            </w:r>
+                            <w:r>
+                              <w:instrText xml:space="preserve"> SEQ Obrázok \* ARABIC </w:instrText>
+                            </w:r>
+                            <w:r>
+                              <w:fldChar w:fldCharType="separate"/>
+                            </w:r>
+                            <w:r>
+                              <w:rPr>
+                                <w:noProof/>
+                              </w:rPr>
+                              <w:t>2</w:t>
+                            </w:r>
+                            <w:r>
+                              <w:rPr>
+                                <w:noProof/>
+                              </w:rPr>
+                              <w:fldChar w:fldCharType="end"/>
+                            </w:r>
                             <w:r>
                               <w:t xml:space="preserve"> Grafické znázornenie simulačného modelu</w:t>
                             </w:r>
@@ -1098,14 +1145,27 @@
                       <w:r>
                         <w:t xml:space="preserve">Obrázok </w:t>
                       </w:r>
-                      <w:fldSimple w:instr=" SEQ Obrázok \* ARABIC ">
-                        <w:r>
-                          <w:rPr>
-                            <w:noProof/>
-                          </w:rPr>
-                          <w:t>2</w:t>
-                        </w:r>
-                      </w:fldSimple>
+                      <w:r>
+                        <w:fldChar w:fldCharType="begin"/>
+                      </w:r>
+                      <w:r>
+                        <w:instrText xml:space="preserve"> SEQ Obrázok \* ARABIC </w:instrText>
+                      </w:r>
+                      <w:r>
+                        <w:fldChar w:fldCharType="separate"/>
+                      </w:r>
+                      <w:r>
+                        <w:rPr>
+                          <w:noProof/>
+                        </w:rPr>
+                        <w:t>2</w:t>
+                      </w:r>
+                      <w:r>
+                        <w:rPr>
+                          <w:noProof/>
+                        </w:rPr>
+                        <w:fldChar w:fldCharType="end"/>
+                      </w:r>
                       <w:r>
                         <w:t xml:space="preserve"> Grafické znázornenie simulačného modelu</w:t>
                       </w:r>
@@ -1147,7 +1207,7 @@
                     <pic:cNvPicPr/>
                   </pic:nvPicPr>
                   <pic:blipFill>
-                    <a:blip r:embed="rId6">
+                    <a:blip r:embed="rId7">
                       <a:extLst>
                         <a:ext uri="{28A0092B-C50C-407E-A947-70E740481C1C}">
                           <a14:useLocalDpi xmlns:a14="http://schemas.microsoft.com/office/drawing/2010/main" val="0"/>
@@ -1437,10 +1497,7 @@
         <w:t xml:space="preserve"> </w:t>
       </w:r>
       <w:r>
-        <w:t>okamžite</w:t>
-      </w:r>
-      <w:r>
-        <w:t xml:space="preserve">“(napríklad preparkovanie opraveného auta z dielne </w:t>
+        <w:t xml:space="preserve">okamžite“(napríklad preparkovanie opraveného auta z dielne </w:t>
       </w:r>
       <w:r>
         <w:t>na parkovisko 2</w:t>
@@ -1526,10 +1583,7 @@
         <w:t xml:space="preserve"> </w:t>
       </w:r>
       <w:r>
-        <w:t>vybavovania opráv</w:t>
-      </w:r>
-      <w:r>
-        <w:t>“ ako napríklad zadávanie objednávky či odovzdávanie opraveného auta. Sú tu štatistiky dĺžky čakania na zadávanie objednávky a času čakania na opravu auta. Samozrejme sú tu údaje o vyťaženosti jednotlivých pracovníkov.</w:t>
+        <w:t>vybavovania opráv“ ako napríklad zadávanie objednávky či odovzdávanie opraveného auta. Sú tu štatistiky dĺžky čakania na zadávanie objednávky a času čakania na opravu auta. Samozrejme sú tu údaje o vyťaženosti jednotlivých pracovníkov.</w:t>
       </w:r>
     </w:p>
     <w:p>
@@ -1750,13 +1804,2935 @@
         <w:tabs>
           <w:tab w:val="left" w:pos="1005"/>
         </w:tabs>
+        <w:jc w:val="center"/>
+        <w:rPr>
+          <w:b/>
+          <w:sz w:val="28"/>
+          <w:szCs w:val="28"/>
+        </w:rPr>
+      </w:pPr>
+      <w:r>
+        <w:rPr>
+          <w:b/>
+          <w:sz w:val="28"/>
+          <w:szCs w:val="28"/>
+        </w:rPr>
+        <w:t>Navrhované spôsoby správania sa pracovníkov</w:t>
+      </w:r>
+    </w:p>
+    <w:p>
+      <w:pPr>
+        <w:tabs>
+          <w:tab w:val="left" w:pos="1005"/>
+        </w:tabs>
+        <w:jc w:val="both"/>
       </w:pPr>
       <w:r>
         <w:tab/>
-        <w:t>Nakoľko by ručné testovanie kombinácií trvalo príliš dlho, je nutné tento proces automatizovať.</w:t>
+        <w:t>Navrhujem dve spôsoby práce pracovníkov skupiny 1 keď sa uvolnia. V oboch sa však najprv pracovník pozrie či má čo robiť, alebo či má na výber len jednu činnosť. V týchto príbadoch je voľba triviálna. Ďalej teda popisujem iba správanie sa uvolneného pracovníka v situácií keď sú aj zákazníci čakajúci na zadávanie objednávky aj opravené autá na parkovisku 2 čakajúce na odovzdanie.</w:t>
+      </w:r>
+    </w:p>
+    <w:p>
+      <w:pPr>
+        <w:tabs>
+          <w:tab w:val="left" w:pos="1005"/>
+        </w:tabs>
+        <w:jc w:val="both"/>
+      </w:pPr>
+    </w:p>
+    <w:p>
+      <w:pPr>
+        <w:tabs>
+          <w:tab w:val="left" w:pos="1005"/>
+        </w:tabs>
+        <w:jc w:val="both"/>
+        <w:rPr>
+          <w:b/>
+        </w:rPr>
+      </w:pPr>
+      <w:r>
+        <w:rPr>
+          <w:b/>
+        </w:rPr>
+        <w:t xml:space="preserve">Pokus </w:t>
+      </w:r>
+      <w:r>
+        <w:rPr>
+          <w:b/>
+        </w:rPr>
+        <w:t>o zadanie objednávky</w:t>
+      </w:r>
+    </w:p>
+    <w:p>
+      <w:pPr>
+        <w:tabs>
+          <w:tab w:val="left" w:pos="1005"/>
+        </w:tabs>
+        <w:jc w:val="both"/>
+      </w:pPr>
+      <w:r>
+        <w:rPr>
+          <w:noProof/>
+          <w:lang w:eastAsia="sk-SK"/>
+        </w:rPr>
+        <w:drawing>
+          <wp:anchor distT="0" distB="0" distL="114300" distR="114300" simplePos="0" relativeHeight="251664384" behindDoc="0" locked="0" layoutInCell="1" allowOverlap="1" wp14:anchorId="66965CE5" wp14:editId="3176A98A">
+            <wp:simplePos x="0" y="0"/>
+            <wp:positionH relativeFrom="column">
+              <wp:posOffset>1300480</wp:posOffset>
+            </wp:positionH>
+            <wp:positionV relativeFrom="paragraph">
+              <wp:posOffset>716280</wp:posOffset>
+            </wp:positionV>
+            <wp:extent cx="3752850" cy="2724785"/>
+            <wp:effectExtent l="0" t="0" r="0" b="0"/>
+            <wp:wrapSquare wrapText="bothSides"/>
+            <wp:docPr id="5" name="Picture 5"/>
+            <wp:cNvGraphicFramePr>
+              <a:graphicFrameLocks xmlns:a="http://schemas.openxmlformats.org/drawingml/2006/main" noChangeAspect="1"/>
+            </wp:cNvGraphicFramePr>
+            <a:graphic xmlns:a="http://schemas.openxmlformats.org/drawingml/2006/main">
+              <a:graphicData uri="http://schemas.openxmlformats.org/drawingml/2006/picture">
+                <pic:pic xmlns:pic="http://schemas.openxmlformats.org/drawingml/2006/picture">
+                  <pic:nvPicPr>
+                    <pic:cNvPr id="0" name="pokus zadať novú objednávku.JPG"/>
+                    <pic:cNvPicPr/>
+                  </pic:nvPicPr>
+                  <pic:blipFill>
+                    <a:blip r:embed="rId8">
+                      <a:extLst>
+                        <a:ext uri="{28A0092B-C50C-407E-A947-70E740481C1C}">
+                          <a14:useLocalDpi xmlns:a14="http://schemas.microsoft.com/office/drawing/2010/main" val="0"/>
+                        </a:ext>
+                      </a:extLst>
+                    </a:blip>
+                    <a:stretch>
+                      <a:fillRect/>
+                    </a:stretch>
+                  </pic:blipFill>
+                  <pic:spPr>
+                    <a:xfrm>
+                      <a:off x="0" y="0"/>
+                      <a:ext cx="3752850" cy="2724785"/>
+                    </a:xfrm>
+                    <a:prstGeom prst="rect">
+                      <a:avLst/>
+                    </a:prstGeom>
+                  </pic:spPr>
+                </pic:pic>
+              </a:graphicData>
+            </a:graphic>
+            <wp14:sizeRelH relativeFrom="page">
+              <wp14:pctWidth>0</wp14:pctWidth>
+            </wp14:sizeRelH>
+            <wp14:sizeRelV relativeFrom="page">
+              <wp14:pctHeight>0</wp14:pctHeight>
+            </wp14:sizeRelV>
+          </wp:anchor>
+        </w:drawing>
+      </w:r>
+      <w:r>
+        <w:rPr>
+          <w:noProof/>
+        </w:rPr>
+        <mc:AlternateContent>
+          <mc:Choice Requires="wps">
+            <w:drawing>
+              <wp:anchor distT="0" distB="0" distL="114300" distR="114300" simplePos="0" relativeHeight="251666432" behindDoc="0" locked="0" layoutInCell="1" allowOverlap="1" wp14:anchorId="67361207" wp14:editId="205E8EBB">
+                <wp:simplePos x="0" y="0"/>
+                <wp:positionH relativeFrom="column">
+                  <wp:posOffset>1300480</wp:posOffset>
+                </wp:positionH>
+                <wp:positionV relativeFrom="paragraph">
+                  <wp:posOffset>3373120</wp:posOffset>
+                </wp:positionV>
+                <wp:extent cx="3581400" cy="635"/>
+                <wp:effectExtent l="0" t="0" r="0" b="0"/>
+                <wp:wrapSquare wrapText="bothSides"/>
+                <wp:docPr id="6" name="Text Box 6"/>
+                <wp:cNvGraphicFramePr/>
+                <a:graphic xmlns:a="http://schemas.openxmlformats.org/drawingml/2006/main">
+                  <a:graphicData uri="http://schemas.microsoft.com/office/word/2010/wordprocessingShape">
+                    <wps:wsp>
+                      <wps:cNvSpPr txBox="1"/>
+                      <wps:spPr>
+                        <a:xfrm>
+                          <a:off x="0" y="0"/>
+                          <a:ext cx="3581400" cy="635"/>
+                        </a:xfrm>
+                        <a:prstGeom prst="rect">
+                          <a:avLst/>
+                        </a:prstGeom>
+                        <a:solidFill>
+                          <a:prstClr val="white"/>
+                        </a:solidFill>
+                        <a:ln>
+                          <a:noFill/>
+                        </a:ln>
+                        <a:effectLst/>
+                      </wps:spPr>
+                      <wps:txbx>
+                        <w:txbxContent>
+                          <w:p>
+                            <w:pPr>
+                              <w:pStyle w:val="Caption"/>
+                              <w:jc w:val="center"/>
+                              <w:rPr>
+                                <w:noProof/>
+                              </w:rPr>
+                            </w:pPr>
+                            <w:r>
+                              <w:t xml:space="preserve">Obrázok </w:t>
+                            </w:r>
+                            <w:fldSimple w:instr=" SEQ Obrázok \* ARABIC ">
+                              <w:r>
+                                <w:rPr>
+                                  <w:noProof/>
+                                </w:rPr>
+                                <w:t>3</w:t>
+                              </w:r>
+                            </w:fldSimple>
+                            <w:r>
+                              <w:t xml:space="preserve"> pokus o zadanie objednávky</w:t>
+                            </w:r>
+                          </w:p>
+                        </w:txbxContent>
+                      </wps:txbx>
+                      <wps:bodyPr rot="0" spcFirstLastPara="0" vertOverflow="overflow" horzOverflow="overflow" vert="horz" wrap="square" lIns="0" tIns="0" rIns="0" bIns="0" numCol="1" spcCol="0" rtlCol="0" fromWordArt="0" anchor="t" anchorCtr="0" forceAA="0" compatLnSpc="1">
+                        <a:prstTxWarp prst="textNoShape">
+                          <a:avLst/>
+                        </a:prstTxWarp>
+                        <a:spAutoFit/>
+                      </wps:bodyPr>
+                    </wps:wsp>
+                  </a:graphicData>
+                </a:graphic>
+              </wp:anchor>
+            </w:drawing>
+          </mc:Choice>
+          <mc:Fallback>
+            <w:pict>
+              <v:shape id="Text Box 6" o:spid="_x0000_s1028" type="#_x0000_t202" style="position:absolute;left:0;text-align:left;margin-left:102.4pt;margin-top:265.6pt;width:282pt;height:.05pt;z-index:251666432;visibility:visible;mso-wrap-style:square;mso-wrap-distance-left:9pt;mso-wrap-distance-top:0;mso-wrap-distance-right:9pt;mso-wrap-distance-bottom:0;mso-position-horizontal:absolute;mso-position-horizontal-relative:text;mso-position-vertical:absolute;mso-position-vertical-relative:text;v-text-anchor:top" o:gfxdata="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" stroked="f">
+                <v:textbox style="mso-fit-shape-to-text:t" inset="0,0,0,0">
+                  <w:txbxContent>
+                    <w:p>
+                      <w:pPr>
+                        <w:pStyle w:val="Caption"/>
+                        <w:jc w:val="center"/>
+                        <w:rPr>
+                          <w:noProof/>
+                        </w:rPr>
+                      </w:pPr>
+                      <w:r>
+                        <w:t xml:space="preserve">Obrázok </w:t>
+                      </w:r>
+                      <w:fldSimple w:instr=" SEQ Obrázok \* ARABIC ">
+                        <w:r>
+                          <w:rPr>
+                            <w:noProof/>
+                          </w:rPr>
+                          <w:t>3</w:t>
+                        </w:r>
+                      </w:fldSimple>
+                      <w:r>
+                        <w:t xml:space="preserve"> pokus o zadanie objednávky</w:t>
+                      </w:r>
+                    </w:p>
+                  </w:txbxContent>
+                </v:textbox>
+                <w10:wrap type="square"/>
+              </v:shape>
+            </w:pict>
+          </mc:Fallback>
+        </mc:AlternateContent>
+      </w:r>
+      <w:r>
+        <w:rPr>
+          <w:b/>
+        </w:rPr>
+        <w:tab/>
+      </w:r>
+      <w:r>
+        <w:t>V tomto prípade skontrolujem či nie je na parkovisku 2 priveľa áut, aby v servise nedošlo k uviaznutiu. Ak teda nie je veľa áut na parkovisku 2, začnem obsluhovať zákazníka čakajúceho na zadávanie objednávky.</w:t>
+      </w:r>
+    </w:p>
+    <w:p>
+      <w:pPr>
+        <w:tabs>
+          <w:tab w:val="left" w:pos="1005"/>
+        </w:tabs>
+        <w:jc w:val="both"/>
+      </w:pPr>
+    </w:p>
+    <w:p>
+      <w:pPr>
+        <w:tabs>
+          <w:tab w:val="left" w:pos="1005"/>
+        </w:tabs>
+        <w:jc w:val="both"/>
+      </w:pPr>
+    </w:p>
+    <w:p>
+      <w:pPr>
+        <w:tabs>
+          <w:tab w:val="left" w:pos="1005"/>
+        </w:tabs>
+        <w:jc w:val="both"/>
+      </w:pPr>
+    </w:p>
+    <w:p>
+      <w:pPr>
+        <w:tabs>
+          <w:tab w:val="left" w:pos="1005"/>
+        </w:tabs>
+        <w:jc w:val="both"/>
+      </w:pPr>
+    </w:p>
+    <w:p>
+      <w:pPr>
+        <w:tabs>
+          <w:tab w:val="left" w:pos="1005"/>
+        </w:tabs>
+        <w:jc w:val="both"/>
+      </w:pPr>
+    </w:p>
+    <w:p>
+      <w:pPr>
+        <w:tabs>
+          <w:tab w:val="left" w:pos="1005"/>
+        </w:tabs>
+        <w:jc w:val="both"/>
+      </w:pPr>
+    </w:p>
+    <w:p>
+      <w:pPr>
+        <w:tabs>
+          <w:tab w:val="left" w:pos="1005"/>
+        </w:tabs>
+        <w:jc w:val="both"/>
+      </w:pPr>
+    </w:p>
+    <w:p>
+      <w:pPr>
+        <w:tabs>
+          <w:tab w:val="left" w:pos="1005"/>
+        </w:tabs>
+        <w:jc w:val="both"/>
+      </w:pPr>
+    </w:p>
+    <w:p>
+      <w:pPr>
+        <w:tabs>
+          <w:tab w:val="left" w:pos="1005"/>
+        </w:tabs>
+        <w:jc w:val="both"/>
+      </w:pPr>
+    </w:p>
+    <w:p>
+      <w:pPr>
+        <w:tabs>
+          <w:tab w:val="left" w:pos="1005"/>
+        </w:tabs>
+        <w:jc w:val="both"/>
+      </w:pPr>
+    </w:p>
+    <w:p>
+      <w:pPr>
+        <w:tabs>
+          <w:tab w:val="left" w:pos="1005"/>
+        </w:tabs>
+        <w:jc w:val="both"/>
+      </w:pPr>
+    </w:p>
+    <w:p>
+      <w:pPr>
+        <w:tabs>
+          <w:tab w:val="left" w:pos="1005"/>
+        </w:tabs>
+        <w:jc w:val="both"/>
+      </w:pPr>
+    </w:p>
+    <w:p>
+      <w:pPr>
+        <w:tabs>
+          <w:tab w:val="left" w:pos="1005"/>
+        </w:tabs>
+        <w:jc w:val="both"/>
+      </w:pPr>
+    </w:p>
+    <w:p>
+      <w:pPr>
+        <w:tabs>
+          <w:tab w:val="left" w:pos="1005"/>
+        </w:tabs>
+        <w:jc w:val="both"/>
+      </w:pPr>
+    </w:p>
+    <w:p>
+      <w:pPr>
+        <w:tabs>
+          <w:tab w:val="left" w:pos="1005"/>
+        </w:tabs>
+        <w:jc w:val="both"/>
+      </w:pPr>
+    </w:p>
+    <w:p>
+      <w:pPr>
+        <w:tabs>
+          <w:tab w:val="left" w:pos="1005"/>
+        </w:tabs>
+        <w:jc w:val="both"/>
+        <w:rPr>
+          <w:b/>
+        </w:rPr>
+      </w:pPr>
+      <w:r>
+        <w:rPr>
+          <w:b/>
+        </w:rPr>
+        <w:lastRenderedPageBreak/>
+        <w:t>Pokus o odovzdanie opraveného auta</w:t>
+      </w:r>
+    </w:p>
+    <w:p>
+      <w:pPr>
+        <w:tabs>
+          <w:tab w:val="left" w:pos="1005"/>
+        </w:tabs>
+        <w:jc w:val="both"/>
+      </w:pPr>
+      <w:r>
+        <w:tab/>
+        <w:t>V tomto prípade si najskôr pracovník skontroluje či na zadávanie objednávky nečaká žiaden zákazník dlho. Ak niekto dlho nečaká, môže ísť odovzdať opravené auto. Ak však niekto dlho čaká na zadávanie objednávky je potrebné</w:t>
+      </w:r>
+      <w:r>
+        <w:t xml:space="preserve"> aby bol čo najskôr obslúžený, inak odíde. Avšak aj v tomto prípade treba riešiť problém uviaznutia. Ak uviaznutie hrozí(na parkovisku 2 je veľa áut) musíme najpr odovzdať auto.</w:t>
+      </w:r>
+    </w:p>
+    <w:p>
+      <w:pPr>
+        <w:tabs>
+          <w:tab w:val="left" w:pos="1005"/>
+        </w:tabs>
+        <w:jc w:val="both"/>
+      </w:pPr>
+      <w:r>
+        <w:rPr>
+          <w:noProof/>
+        </w:rPr>
+        <mc:AlternateContent>
+          <mc:Choice Requires="wps">
+            <w:drawing>
+              <wp:anchor distT="0" distB="0" distL="114300" distR="114300" simplePos="0" relativeHeight="251669504" behindDoc="0" locked="0" layoutInCell="1" allowOverlap="1" wp14:anchorId="4C5512FE" wp14:editId="76C669EB">
+                <wp:simplePos x="0" y="0"/>
+                <wp:positionH relativeFrom="column">
+                  <wp:posOffset>633730</wp:posOffset>
+                </wp:positionH>
+                <wp:positionV relativeFrom="paragraph">
+                  <wp:posOffset>4658995</wp:posOffset>
+                </wp:positionV>
+                <wp:extent cx="4381500" cy="635"/>
+                <wp:effectExtent l="0" t="0" r="0" b="0"/>
+                <wp:wrapSquare wrapText="bothSides"/>
+                <wp:docPr id="8" name="Text Box 8"/>
+                <wp:cNvGraphicFramePr/>
+                <a:graphic xmlns:a="http://schemas.openxmlformats.org/drawingml/2006/main">
+                  <a:graphicData uri="http://schemas.microsoft.com/office/word/2010/wordprocessingShape">
+                    <wps:wsp>
+                      <wps:cNvSpPr txBox="1"/>
+                      <wps:spPr>
+                        <a:xfrm>
+                          <a:off x="0" y="0"/>
+                          <a:ext cx="4381500" cy="635"/>
+                        </a:xfrm>
+                        <a:prstGeom prst="rect">
+                          <a:avLst/>
+                        </a:prstGeom>
+                        <a:solidFill>
+                          <a:prstClr val="white"/>
+                        </a:solidFill>
+                        <a:ln>
+                          <a:noFill/>
+                        </a:ln>
+                        <a:effectLst/>
+                      </wps:spPr>
+                      <wps:txbx>
+                        <w:txbxContent>
+                          <w:p>
+                            <w:pPr>
+                              <w:pStyle w:val="Caption"/>
+                              <w:jc w:val="center"/>
+                              <w:rPr>
+                                <w:noProof/>
+                              </w:rPr>
+                            </w:pPr>
+                            <w:r>
+                              <w:t xml:space="preserve">Obrázok </w:t>
+                            </w:r>
+                            <w:fldSimple w:instr=" SEQ Obrázok \* ARABIC ">
+                              <w:r>
+                                <w:rPr>
+                                  <w:noProof/>
+                                </w:rPr>
+                                <w:t>4</w:t>
+                              </w:r>
+                            </w:fldSimple>
+                            <w:r>
+                              <w:t xml:space="preserve"> pokus o odovzdanie opraveného auta</w:t>
+                            </w:r>
+                          </w:p>
+                        </w:txbxContent>
+                      </wps:txbx>
+                      <wps:bodyPr rot="0" spcFirstLastPara="0" vertOverflow="overflow" horzOverflow="overflow" vert="horz" wrap="square" lIns="0" tIns="0" rIns="0" bIns="0" numCol="1" spcCol="0" rtlCol="0" fromWordArt="0" anchor="t" anchorCtr="0" forceAA="0" compatLnSpc="1">
+                        <a:prstTxWarp prst="textNoShape">
+                          <a:avLst/>
+                        </a:prstTxWarp>
+                        <a:spAutoFit/>
+                      </wps:bodyPr>
+                    </wps:wsp>
+                  </a:graphicData>
+                </a:graphic>
+              </wp:anchor>
+            </w:drawing>
+          </mc:Choice>
+          <mc:Fallback>
+            <w:pict>
+              <v:shape id="Text Box 8" o:spid="_x0000_s1029" type="#_x0000_t202" style="position:absolute;left:0;text-align:left;margin-left:49.9pt;margin-top:366.85pt;width:345pt;height:.05pt;z-index:251669504;visibility:visible;mso-wrap-style:square;mso-wrap-distance-left:9pt;mso-wrap-distance-top:0;mso-wrap-distance-right:9pt;mso-wrap-distance-bottom:0;mso-position-horizontal:absolute;mso-position-horizontal-relative:text;mso-position-vertical:absolute;mso-position-vertical-relative:text;v-text-anchor:top" o:gfxdata="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" stroked="f">
+                <v:textbox style="mso-fit-shape-to-text:t" inset="0,0,0,0">
+                  <w:txbxContent>
+                    <w:p>
+                      <w:pPr>
+                        <w:pStyle w:val="Caption"/>
+                        <w:jc w:val="center"/>
+                        <w:rPr>
+                          <w:noProof/>
+                        </w:rPr>
+                      </w:pPr>
+                      <w:r>
+                        <w:t xml:space="preserve">Obrázok </w:t>
+                      </w:r>
+                      <w:fldSimple w:instr=" SEQ Obrázok \* ARABIC ">
+                        <w:r>
+                          <w:rPr>
+                            <w:noProof/>
+                          </w:rPr>
+                          <w:t>4</w:t>
+                        </w:r>
+                      </w:fldSimple>
+                      <w:r>
+                        <w:t xml:space="preserve"> pokus o odovzdanie opraveného auta</w:t>
+                      </w:r>
+                    </w:p>
+                  </w:txbxContent>
+                </v:textbox>
+                <w10:wrap type="square"/>
+              </v:shape>
+            </w:pict>
+          </mc:Fallback>
+        </mc:AlternateContent>
+      </w:r>
+      <w:r>
+        <w:rPr>
+          <w:noProof/>
+          <w:lang w:eastAsia="sk-SK"/>
+        </w:rPr>
+        <w:drawing>
+          <wp:anchor distT="0" distB="0" distL="114300" distR="114300" simplePos="0" relativeHeight="251667456" behindDoc="0" locked="0" layoutInCell="1" allowOverlap="1" wp14:anchorId="34DA5FCC" wp14:editId="3899DFAA">
+            <wp:simplePos x="0" y="0"/>
+            <wp:positionH relativeFrom="column">
+              <wp:posOffset>633730</wp:posOffset>
+            </wp:positionH>
+            <wp:positionV relativeFrom="paragraph">
+              <wp:posOffset>31750</wp:posOffset>
+            </wp:positionV>
+            <wp:extent cx="4381500" cy="4572000"/>
+            <wp:effectExtent l="0" t="0" r="0" b="0"/>
+            <wp:wrapSquare wrapText="bothSides"/>
+            <wp:docPr id="7" name="Picture 7"/>
+            <wp:cNvGraphicFramePr>
+              <a:graphicFrameLocks xmlns:a="http://schemas.openxmlformats.org/drawingml/2006/main" noChangeAspect="1"/>
+            </wp:cNvGraphicFramePr>
+            <a:graphic xmlns:a="http://schemas.openxmlformats.org/drawingml/2006/main">
+              <a:graphicData uri="http://schemas.openxmlformats.org/drawingml/2006/picture">
+                <pic:pic xmlns:pic="http://schemas.openxmlformats.org/drawingml/2006/picture">
+                  <pic:nvPicPr>
+                    <pic:cNvPr id="0" name="pokus odovzdať opravené auto.JPG"/>
+                    <pic:cNvPicPr/>
+                  </pic:nvPicPr>
+                  <pic:blipFill>
+                    <a:blip r:embed="rId9">
+                      <a:extLst>
+                        <a:ext uri="{28A0092B-C50C-407E-A947-70E740481C1C}">
+                          <a14:useLocalDpi xmlns:a14="http://schemas.microsoft.com/office/drawing/2010/main" val="0"/>
+                        </a:ext>
+                      </a:extLst>
+                    </a:blip>
+                    <a:stretch>
+                      <a:fillRect/>
+                    </a:stretch>
+                  </pic:blipFill>
+                  <pic:spPr>
+                    <a:xfrm>
+                      <a:off x="0" y="0"/>
+                      <a:ext cx="4381500" cy="4572000"/>
+                    </a:xfrm>
+                    <a:prstGeom prst="rect">
+                      <a:avLst/>
+                    </a:prstGeom>
+                  </pic:spPr>
+                </pic:pic>
+              </a:graphicData>
+            </a:graphic>
+            <wp14:sizeRelH relativeFrom="page">
+              <wp14:pctWidth>0</wp14:pctWidth>
+            </wp14:sizeRelH>
+            <wp14:sizeRelV relativeFrom="page">
+              <wp14:pctHeight>0</wp14:pctHeight>
+            </wp14:sizeRelV>
+          </wp:anchor>
+        </w:drawing>
+      </w:r>
+    </w:p>
+    <w:p/>
+    <w:p/>
+    <w:p/>
+    <w:p/>
+    <w:p/>
+    <w:p/>
+    <w:p/>
+    <w:p/>
+    <w:p/>
+    <w:p>
+      <w:pPr>
+        <w:tabs>
+          <w:tab w:val="left" w:pos="750"/>
+        </w:tabs>
+      </w:pPr>
+      <w:r>
+        <w:tab/>
+      </w:r>
+    </w:p>
+    <w:p>
+      <w:pPr>
+        <w:tabs>
+          <w:tab w:val="left" w:pos="750"/>
+        </w:tabs>
+      </w:pPr>
+    </w:p>
+    <w:p>
+      <w:pPr>
+        <w:tabs>
+          <w:tab w:val="left" w:pos="750"/>
+        </w:tabs>
+      </w:pPr>
+    </w:p>
+    <w:p>
+      <w:pPr>
+        <w:tabs>
+          <w:tab w:val="left" w:pos="750"/>
+        </w:tabs>
+      </w:pPr>
+    </w:p>
+    <w:p>
+      <w:pPr>
+        <w:tabs>
+          <w:tab w:val="left" w:pos="750"/>
+        </w:tabs>
+      </w:pPr>
+    </w:p>
+    <w:p>
+      <w:pPr>
+        <w:tabs>
+          <w:tab w:val="left" w:pos="750"/>
+        </w:tabs>
+      </w:pPr>
+    </w:p>
+    <w:p>
+      <w:pPr>
+        <w:tabs>
+          <w:tab w:val="left" w:pos="750"/>
+        </w:tabs>
+      </w:pPr>
+    </w:p>
+    <w:p>
+      <w:pPr>
+        <w:tabs>
+          <w:tab w:val="left" w:pos="750"/>
+        </w:tabs>
+        <w:jc w:val="center"/>
+        <w:rPr>
+          <w:b/>
+          <w:sz w:val="28"/>
+          <w:szCs w:val="28"/>
+        </w:rPr>
+      </w:pPr>
+      <w:r>
+        <w:rPr>
+          <w:b/>
+          <w:sz w:val="28"/>
+          <w:szCs w:val="28"/>
+        </w:rPr>
+        <w:t>Hľadanie optimálneho počtu pracovníkov a spôsobu práce</w:t>
+      </w:r>
+    </w:p>
+    <w:p>
+      <w:pPr>
+        <w:tabs>
+          <w:tab w:val="left" w:pos="750"/>
+        </w:tabs>
+      </w:pPr>
+      <w:r>
+        <w:tab/>
+        <w:t>Ako prvé si musíme zadefinovať kritériá na zákl</w:t>
+      </w:r>
+      <w:r>
+        <w:t>ade ktorých budeme posudzovať k</w:t>
+      </w:r>
+      <w:r>
+        <w:t xml:space="preserve">ombináciu počtov a spôsobu </w:t>
+      </w:r>
+      <w:r>
+        <w:t>práce. Poznáme dve kritériá:</w:t>
+      </w:r>
+    </w:p>
+    <w:p>
+      <w:pPr>
+        <w:pStyle w:val="ListParagraph"/>
+        <w:numPr>
+          <w:ilvl w:val="0"/>
+          <w:numId w:val="1"/>
+        </w:numPr>
+        <w:tabs>
+          <w:tab w:val="left" w:pos="750"/>
+        </w:tabs>
+        <w:rPr>
+          <w:b/>
+        </w:rPr>
+      </w:pPr>
+      <w:r>
+        <w:rPr>
+          <w:b/>
+        </w:rPr>
+        <w:t>Zisk</w:t>
+      </w:r>
+      <w:r>
+        <w:rPr>
+          <w:b/>
+        </w:rPr>
+        <w:t xml:space="preserve"> </w:t>
+      </w:r>
+      <w:r>
+        <w:t xml:space="preserve">– cieľom je jeho maximalizácia </w:t>
+      </w:r>
+    </w:p>
+    <w:p>
+      <w:pPr>
+        <w:pStyle w:val="ListParagraph"/>
+        <w:numPr>
+          <w:ilvl w:val="0"/>
+          <w:numId w:val="1"/>
+        </w:numPr>
+        <w:tabs>
+          <w:tab w:val="left" w:pos="750"/>
+        </w:tabs>
+        <w:rPr>
+          <w:b/>
+        </w:rPr>
+      </w:pPr>
+      <w:r>
+        <w:rPr>
+          <w:b/>
+        </w:rPr>
+        <w:t xml:space="preserve">Priemerná doba čakania na opravu auta </w:t>
+      </w:r>
+      <w:r>
+        <w:t>– táto doba nesmie prekročiť dĺžku 6 hodín.</w:t>
+      </w:r>
+    </w:p>
+    <w:p>
+      <w:pPr>
+        <w:tabs>
+          <w:tab w:val="left" w:pos="750"/>
+        </w:tabs>
+      </w:pPr>
+      <w:r>
+        <w:tab/>
+        <w:t>Zadávateľ nepovažuje za dôležité kritérium počtu neobslúžených zákaznikov a tento počet neovplivňuje frekvenciu píchodov, takže ho pri vyhodnocovaní nebudeme využívať.</w:t>
+      </w:r>
+    </w:p>
+    <w:p>
+      <w:pPr>
+        <w:tabs>
+          <w:tab w:val="left" w:pos="750"/>
+        </w:tabs>
+      </w:pPr>
+    </w:p>
+    <w:p>
+      <w:pPr>
+        <w:tabs>
+          <w:tab w:val="left" w:pos="750"/>
+        </w:tabs>
+        <w:rPr>
+          <w:b/>
+          <w:sz w:val="24"/>
+          <w:szCs w:val="24"/>
+        </w:rPr>
+      </w:pPr>
+      <w:r>
+        <w:rPr>
+          <w:b/>
+          <w:sz w:val="24"/>
+          <w:szCs w:val="24"/>
+        </w:rPr>
+        <w:t>He</w:t>
+      </w:r>
+      <w:r>
+        <w:rPr>
+          <w:b/>
+          <w:sz w:val="24"/>
+          <w:szCs w:val="24"/>
+        </w:rPr>
+        <w:t>u</w:t>
+      </w:r>
+      <w:r>
+        <w:rPr>
+          <w:b/>
+          <w:sz w:val="24"/>
+          <w:szCs w:val="24"/>
+        </w:rPr>
+        <w:t>ristika</w:t>
+      </w:r>
+      <w:r>
+        <w:rPr>
+          <w:b/>
+          <w:sz w:val="24"/>
+          <w:szCs w:val="24"/>
+        </w:rPr>
+        <w:t xml:space="preserve"> hľadania optimálnej kombinácie</w:t>
+      </w:r>
+    </w:p>
+    <w:p>
+      <w:pPr>
+        <w:tabs>
+          <w:tab w:val="left" w:pos="750"/>
+        </w:tabs>
+        <w:jc w:val="both"/>
+        <w:rPr>
+          <w:sz w:val="24"/>
+          <w:szCs w:val="24"/>
+        </w:rPr>
+      </w:pPr>
+      <w:r>
+        <w:rPr>
+          <w:b/>
+          <w:sz w:val="24"/>
+          <w:szCs w:val="24"/>
+        </w:rPr>
+        <w:tab/>
+      </w:r>
+      <w:r>
+        <w:rPr>
+          <w:sz w:val="24"/>
+          <w:szCs w:val="24"/>
+        </w:rPr>
+        <w:t>Pre hľadanie kombinácie bola imple</w:t>
+      </w:r>
+      <w:r>
+        <w:rPr>
+          <w:sz w:val="24"/>
+          <w:szCs w:val="24"/>
+        </w:rPr>
+        <w:t>me</w:t>
+      </w:r>
+      <w:r>
+        <w:rPr>
+          <w:sz w:val="24"/>
+          <w:szCs w:val="24"/>
+        </w:rPr>
+        <w:t>ntovaná heuristika, ktorá proces hľadania zautomatizuje.</w:t>
+      </w:r>
+      <w:r>
+        <w:rPr>
+          <w:sz w:val="24"/>
+          <w:szCs w:val="24"/>
+        </w:rPr>
+        <w:t xml:space="preserve"> </w:t>
+      </w:r>
+    </w:p>
+    <w:p>
+      <w:pPr>
+        <w:tabs>
+          <w:tab w:val="left" w:pos="750"/>
+        </w:tabs>
+        <w:jc w:val="both"/>
+        <w:rPr>
+          <w:sz w:val="24"/>
+          <w:szCs w:val="24"/>
+        </w:rPr>
+      </w:pPr>
+      <w:r>
+        <w:rPr>
+          <w:sz w:val="24"/>
+          <w:szCs w:val="24"/>
+        </w:rPr>
+        <w:tab/>
+        <w:t xml:space="preserve">Pred jej implemetáciou však boli vykonaný krátky test, ktorého cieľom bolo zistiť koľko pracovníkov bude priemerne vyťažených, ak ich bude veľký počet. Tento test bežal s výškou investície do reklamy 4875 eur čo je najvyššia možná čiastka ktorú je rozumné investovať (väčšia investícia by už nepriniesla viac zákazníkov). Test ukázal že priemerne je vyťažených </w:t>
+      </w:r>
+      <w:r>
+        <w:rPr>
+          <w:b/>
+          <w:sz w:val="24"/>
+          <w:szCs w:val="24"/>
+        </w:rPr>
+        <w:t>1.5 pracovníka skupiny 1 a 43,38 pracovníkov skupiny 2</w:t>
+      </w:r>
+      <w:r>
+        <w:rPr>
+          <w:sz w:val="24"/>
+          <w:szCs w:val="24"/>
+        </w:rPr>
+        <w:t xml:space="preserve">. </w:t>
+      </w:r>
+    </w:p>
+    <w:p>
+      <w:pPr>
+        <w:tabs>
+          <w:tab w:val="left" w:pos="750"/>
+        </w:tabs>
+        <w:jc w:val="both"/>
+        <w:rPr>
+          <w:sz w:val="24"/>
+          <w:szCs w:val="24"/>
+        </w:rPr>
+      </w:pPr>
+      <w:r>
+        <w:rPr>
+          <w:sz w:val="24"/>
+          <w:szCs w:val="24"/>
+        </w:rPr>
+        <w:tab/>
+        <w:t>Heuristika teda nebude hľadať kombinácie v ktorých by vystupovalo viac ako dvaja pracovníci skupiny 1 a 44 pracovníkov skupiny 2.</w:t>
+      </w:r>
+    </w:p>
+    <w:p>
+      <w:pPr>
+        <w:tabs>
+          <w:tab w:val="left" w:pos="750"/>
+        </w:tabs>
+        <w:jc w:val="both"/>
+        <w:rPr>
+          <w:sz w:val="24"/>
+          <w:szCs w:val="24"/>
+        </w:rPr>
+      </w:pPr>
+      <w:r>
+        <w:rPr>
+          <w:sz w:val="24"/>
+          <w:szCs w:val="24"/>
+        </w:rPr>
+        <w:tab/>
+        <w:t>Vstupným parametrom heuristiky je výška investície, spôsob práce a počet replikácí behu simulácie.</w:t>
+      </w:r>
+    </w:p>
+    <w:p>
+      <w:pPr>
+        <w:tabs>
+          <w:tab w:val="left" w:pos="750"/>
+        </w:tabs>
+        <w:jc w:val="both"/>
+        <w:rPr>
+          <w:sz w:val="24"/>
+          <w:szCs w:val="24"/>
+        </w:rPr>
+      </w:pPr>
+      <w:r>
+        <w:rPr>
+          <w:sz w:val="24"/>
+          <w:szCs w:val="24"/>
+        </w:rPr>
+        <w:tab/>
+        <w:t>Heuristika začína pracovať s dvomi pracovníkmi skupiny 1 a 44 pracovníkmi skupiny 2. Ako prvé zisťuje či pri dannej investícií nebude stačiť jeden pracovník skupiny 1</w:t>
+      </w:r>
+      <w:r>
+        <w:rPr>
+          <w:sz w:val="24"/>
+          <w:szCs w:val="24"/>
+        </w:rPr>
+        <w:t xml:space="preserve"> popis ako to zistíme je uvedený nižšie</w:t>
+      </w:r>
+      <w:r>
+        <w:rPr>
+          <w:sz w:val="24"/>
+          <w:szCs w:val="24"/>
+        </w:rPr>
+        <w:t xml:space="preserve">. </w:t>
+      </w:r>
+      <w:r>
+        <w:rPr>
+          <w:sz w:val="24"/>
+          <w:szCs w:val="24"/>
+        </w:rPr>
+        <w:t>Keď túto informáciu zistíme – ostáva nám zistiť už len počet pracovníkov skupiny 2. Heristika  najprv vykoná test pri 44 pracovníkoch tejto skupiny. Následne sa zistí koľko z nich bolo priemerne vyťažených. Počet pracovníkov skupiny 2 sa stanový práve na tento priemer zaokrúhlený nahor. Heuristika končí keď sa zaokrúhlený priemer vyťažených pracovníkov smerom nahor rovná počtu pracovníkov s ktorými bežali testy.</w:t>
+      </w:r>
+      <w:r>
+        <w:rPr>
+          <w:sz w:val="24"/>
+          <w:szCs w:val="24"/>
+        </w:rPr>
+        <w:t xml:space="preserve"> </w:t>
+      </w:r>
+    </w:p>
+    <w:p>
+      <w:pPr>
+        <w:tabs>
+          <w:tab w:val="left" w:pos="750"/>
+        </w:tabs>
+        <w:jc w:val="both"/>
+        <w:rPr>
+          <w:sz w:val="24"/>
+          <w:szCs w:val="24"/>
+        </w:rPr>
+      </w:pPr>
+      <w:r>
+        <w:rPr>
+          <w:sz w:val="24"/>
+          <w:szCs w:val="24"/>
+        </w:rPr>
+        <w:t>Príklad:</w:t>
+      </w:r>
+    </w:p>
+    <w:p>
+      <w:pPr>
+        <w:pStyle w:val="ListParagraph"/>
+        <w:numPr>
+          <w:ilvl w:val="0"/>
+          <w:numId w:val="3"/>
+        </w:numPr>
+        <w:tabs>
+          <w:tab w:val="left" w:pos="750"/>
+        </w:tabs>
+        <w:jc w:val="both"/>
+        <w:rPr>
+          <w:sz w:val="24"/>
+          <w:szCs w:val="24"/>
+        </w:rPr>
+      </w:pPr>
+      <w:r>
+        <w:rPr>
+          <w:sz w:val="24"/>
+          <w:szCs w:val="24"/>
+        </w:rPr>
+        <w:t>Iterácia – počet pracovníkov 44, priemer vyťaženosti 10,55</w:t>
+      </w:r>
+    </w:p>
+    <w:p>
+      <w:pPr>
+        <w:pStyle w:val="ListParagraph"/>
+        <w:numPr>
+          <w:ilvl w:val="0"/>
+          <w:numId w:val="3"/>
+        </w:numPr>
+        <w:tabs>
+          <w:tab w:val="left" w:pos="750"/>
+        </w:tabs>
+        <w:jc w:val="both"/>
+        <w:rPr>
+          <w:sz w:val="24"/>
+          <w:szCs w:val="24"/>
+        </w:rPr>
+      </w:pPr>
+      <w:r>
+        <w:rPr>
+          <w:sz w:val="24"/>
+          <w:szCs w:val="24"/>
+        </w:rPr>
+        <w:t xml:space="preserve">Iterácia – počet pracovníkov </w:t>
+      </w:r>
+      <w:r>
+        <w:rPr>
+          <w:sz w:val="24"/>
+          <w:szCs w:val="24"/>
+        </w:rPr>
+        <w:t>11</w:t>
+      </w:r>
+      <w:r>
+        <w:rPr>
+          <w:sz w:val="24"/>
+          <w:szCs w:val="24"/>
+        </w:rPr>
+        <w:t xml:space="preserve">, priemer vyťaženosti </w:t>
+      </w:r>
+      <w:r>
+        <w:rPr>
+          <w:sz w:val="24"/>
+          <w:szCs w:val="24"/>
+        </w:rPr>
+        <w:t>9,83</w:t>
+      </w:r>
+    </w:p>
+    <w:p>
+      <w:pPr>
+        <w:pStyle w:val="ListParagraph"/>
+        <w:numPr>
+          <w:ilvl w:val="0"/>
+          <w:numId w:val="3"/>
+        </w:numPr>
+        <w:tabs>
+          <w:tab w:val="left" w:pos="750"/>
+        </w:tabs>
+        <w:jc w:val="both"/>
+        <w:rPr>
+          <w:sz w:val="24"/>
+          <w:szCs w:val="24"/>
+        </w:rPr>
+      </w:pPr>
+      <w:r>
+        <w:rPr>
+          <w:sz w:val="24"/>
+          <w:szCs w:val="24"/>
+        </w:rPr>
+        <w:t xml:space="preserve">Iterácia – počet pracovníkov </w:t>
+      </w:r>
+      <w:r>
+        <w:rPr>
+          <w:sz w:val="24"/>
+          <w:szCs w:val="24"/>
+        </w:rPr>
+        <w:t>10</w:t>
+      </w:r>
+      <w:r>
+        <w:rPr>
+          <w:sz w:val="24"/>
+          <w:szCs w:val="24"/>
+        </w:rPr>
+        <w:t xml:space="preserve">, priemer vyťaženosti </w:t>
+      </w:r>
+      <w:r>
+        <w:rPr>
+          <w:sz w:val="24"/>
+          <w:szCs w:val="24"/>
+        </w:rPr>
+        <w:t>9,37</w:t>
+      </w:r>
+    </w:p>
+    <w:p>
+      <w:pPr>
+        <w:pStyle w:val="ListParagraph"/>
+        <w:numPr>
+          <w:ilvl w:val="0"/>
+          <w:numId w:val="3"/>
+        </w:numPr>
+        <w:tabs>
+          <w:tab w:val="left" w:pos="750"/>
+        </w:tabs>
+        <w:jc w:val="both"/>
+        <w:rPr>
+          <w:sz w:val="24"/>
+          <w:szCs w:val="24"/>
+        </w:rPr>
+      </w:pPr>
+      <w:r>
+        <w:rPr>
+          <w:sz w:val="24"/>
+          <w:szCs w:val="24"/>
+        </w:rPr>
+        <w:t>Po zaokrúhlení 9,37 nahor dostávame 10 – čo bol aj počet pracovníkov. Koniec Heuristiky</w:t>
+      </w:r>
+    </w:p>
+    <w:p>
+      <w:pPr>
+        <w:tabs>
+          <w:tab w:val="left" w:pos="750"/>
+        </w:tabs>
+        <w:jc w:val="both"/>
+        <w:rPr>
+          <w:sz w:val="24"/>
+          <w:szCs w:val="24"/>
+        </w:rPr>
+      </w:pPr>
+      <w:r>
+        <w:rPr>
+          <w:sz w:val="24"/>
+          <w:szCs w:val="24"/>
+        </w:rPr>
+        <w:t>Zisk má však hlavne v posledných fázach tendenciu kmitať – preto sa po každom kroku kontroluje či sme nedosiahli lepší zisk s akceptovateľným časom čakania na opravu.</w:t>
+      </w:r>
+    </w:p>
+    <w:p>
+      <w:pPr>
+        <w:tabs>
+          <w:tab w:val="left" w:pos="750"/>
+        </w:tabs>
+        <w:jc w:val="both"/>
+        <w:rPr>
+          <w:sz w:val="24"/>
+          <w:szCs w:val="24"/>
+        </w:rPr>
+      </w:pPr>
+    </w:p>
+    <w:p>
+      <w:pPr>
+        <w:tabs>
+          <w:tab w:val="left" w:pos="750"/>
+        </w:tabs>
+        <w:jc w:val="both"/>
+        <w:rPr>
+          <w:sz w:val="24"/>
+          <w:szCs w:val="24"/>
+        </w:rPr>
+      </w:pPr>
+    </w:p>
+    <w:p>
+      <w:pPr>
+        <w:tabs>
+          <w:tab w:val="left" w:pos="750"/>
+        </w:tabs>
+        <w:jc w:val="both"/>
+        <w:rPr>
+          <w:sz w:val="24"/>
+          <w:szCs w:val="24"/>
+        </w:rPr>
+      </w:pPr>
+    </w:p>
+    <w:p>
+      <w:pPr>
+        <w:tabs>
+          <w:tab w:val="left" w:pos="750"/>
+        </w:tabs>
+        <w:jc w:val="both"/>
+        <w:rPr>
+          <w:sz w:val="24"/>
+          <w:szCs w:val="24"/>
+        </w:rPr>
+      </w:pPr>
+    </w:p>
+    <w:p>
+      <w:pPr>
+        <w:tabs>
+          <w:tab w:val="left" w:pos="750"/>
+        </w:tabs>
+        <w:jc w:val="center"/>
+        <w:rPr>
+          <w:b/>
+          <w:sz w:val="24"/>
+          <w:szCs w:val="24"/>
+        </w:rPr>
+      </w:pPr>
+      <w:r>
+        <w:rPr>
+          <w:b/>
+          <w:sz w:val="24"/>
+          <w:szCs w:val="24"/>
+        </w:rPr>
+        <w:lastRenderedPageBreak/>
+        <w:t>Výsledky simulačnej štúdie</w:t>
+      </w:r>
+    </w:p>
+    <w:p>
+      <w:pPr>
+        <w:tabs>
+          <w:tab w:val="left" w:pos="750"/>
+        </w:tabs>
+        <w:rPr>
+          <w:sz w:val="24"/>
+          <w:szCs w:val="24"/>
+        </w:rPr>
+      </w:pPr>
+      <w:r>
+        <w:rPr>
+          <w:sz w:val="24"/>
+          <w:szCs w:val="24"/>
+        </w:rPr>
+        <w:tab/>
+        <w:t xml:space="preserve">Optimálna kombinácia bola hladaná s výškami investície od 0 do 4875 eur. Investícia bola navyšovaná po čiastke 487.50 eur čo predstavuje 10 testov. Pri každej investícií bola nájdená optimálna kombinácia počtov pracovníkov aj spôsobu ich práce. </w:t>
+      </w:r>
+    </w:p>
+    <w:tbl>
+      <w:tblPr>
+        <w:tblStyle w:val="TableGrid"/>
+        <w:tblW w:w="0" w:type="auto"/>
+        <w:tblLook w:val="04A0" w:firstRow="1" w:lastRow="0" w:firstColumn="1" w:lastColumn="0" w:noHBand="0" w:noVBand="1"/>
+      </w:tblPr>
+      <w:tblGrid>
+        <w:gridCol w:w="1170"/>
+        <w:gridCol w:w="690"/>
+        <w:gridCol w:w="744"/>
+        <w:gridCol w:w="690"/>
+        <w:gridCol w:w="857"/>
+        <w:gridCol w:w="690"/>
+        <w:gridCol w:w="857"/>
+        <w:gridCol w:w="690"/>
+        <w:gridCol w:w="857"/>
+        <w:gridCol w:w="690"/>
+        <w:gridCol w:w="690"/>
+        <w:gridCol w:w="663"/>
+      </w:tblGrid>
+      <w:tr>
+        <w:tc>
+          <w:tcPr>
+            <w:tcW w:w="1170" w:type="dxa"/>
+            <w:shd w:val="clear" w:color="auto" w:fill="DBE5F1" w:themeFill="accent1" w:themeFillTint="33"/>
+            <w:vAlign w:val="center"/>
+          </w:tcPr>
+          <w:p>
+            <w:pPr>
+              <w:tabs>
+                <w:tab w:val="left" w:pos="750"/>
+              </w:tabs>
+              <w:jc w:val="center"/>
+            </w:pPr>
+            <w:r>
+              <w:t>I</w:t>
+            </w:r>
+            <w:r>
+              <w:t>nvestícia</w:t>
+            </w:r>
+          </w:p>
+          <w:p>
+            <w:pPr>
+              <w:tabs>
+                <w:tab w:val="left" w:pos="750"/>
+              </w:tabs>
+              <w:jc w:val="center"/>
+            </w:pPr>
+            <w:r>
+              <w:t>(eur)</w:t>
+            </w:r>
+          </w:p>
+        </w:tc>
+        <w:tc>
+          <w:tcPr>
+            <w:tcW w:w="690" w:type="dxa"/>
+            <w:shd w:val="clear" w:color="auto" w:fill="DBE5F1" w:themeFill="accent1" w:themeFillTint="33"/>
+            <w:vAlign w:val="center"/>
+          </w:tcPr>
+          <w:p>
+            <w:pPr>
+              <w:tabs>
+                <w:tab w:val="left" w:pos="750"/>
+              </w:tabs>
+              <w:jc w:val="center"/>
+            </w:pPr>
+            <w:r>
+              <w:t>0</w:t>
+            </w:r>
+          </w:p>
+        </w:tc>
+        <w:tc>
+          <w:tcPr>
+            <w:tcW w:w="744" w:type="dxa"/>
+            <w:shd w:val="clear" w:color="auto" w:fill="DBE5F1" w:themeFill="accent1" w:themeFillTint="33"/>
+            <w:vAlign w:val="center"/>
+          </w:tcPr>
+          <w:p>
+            <w:pPr>
+              <w:tabs>
+                <w:tab w:val="left" w:pos="750"/>
+              </w:tabs>
+              <w:jc w:val="center"/>
+            </w:pPr>
+            <w:r>
+              <w:t>487,5</w:t>
+            </w:r>
+          </w:p>
+        </w:tc>
+        <w:tc>
+          <w:tcPr>
+            <w:tcW w:w="690" w:type="dxa"/>
+            <w:shd w:val="clear" w:color="auto" w:fill="DBE5F1" w:themeFill="accent1" w:themeFillTint="33"/>
+            <w:vAlign w:val="center"/>
+          </w:tcPr>
+          <w:p>
+            <w:pPr>
+              <w:tabs>
+                <w:tab w:val="left" w:pos="750"/>
+              </w:tabs>
+              <w:jc w:val="center"/>
+            </w:pPr>
+            <w:r>
+              <w:t>975</w:t>
+            </w:r>
+          </w:p>
+        </w:tc>
+        <w:tc>
+          <w:tcPr>
+            <w:tcW w:w="857" w:type="dxa"/>
+            <w:shd w:val="clear" w:color="auto" w:fill="DBE5F1" w:themeFill="accent1" w:themeFillTint="33"/>
+            <w:vAlign w:val="center"/>
+          </w:tcPr>
+          <w:p>
+            <w:pPr>
+              <w:tabs>
+                <w:tab w:val="left" w:pos="750"/>
+              </w:tabs>
+              <w:jc w:val="center"/>
+            </w:pPr>
+            <w:r>
+              <w:t>1462,5</w:t>
+            </w:r>
+          </w:p>
+        </w:tc>
+        <w:tc>
+          <w:tcPr>
+            <w:tcW w:w="690" w:type="dxa"/>
+            <w:shd w:val="clear" w:color="auto" w:fill="DBE5F1" w:themeFill="accent1" w:themeFillTint="33"/>
+            <w:vAlign w:val="center"/>
+          </w:tcPr>
+          <w:p>
+            <w:pPr>
+              <w:tabs>
+                <w:tab w:val="left" w:pos="750"/>
+              </w:tabs>
+              <w:jc w:val="center"/>
+            </w:pPr>
+            <w:r>
+              <w:t>1950</w:t>
+            </w:r>
+          </w:p>
+        </w:tc>
+        <w:tc>
+          <w:tcPr>
+            <w:tcW w:w="857" w:type="dxa"/>
+            <w:shd w:val="clear" w:color="auto" w:fill="DBE5F1" w:themeFill="accent1" w:themeFillTint="33"/>
+            <w:vAlign w:val="center"/>
+          </w:tcPr>
+          <w:p>
+            <w:pPr>
+              <w:tabs>
+                <w:tab w:val="left" w:pos="750"/>
+              </w:tabs>
+              <w:jc w:val="center"/>
+            </w:pPr>
+            <w:r>
+              <w:t>2437,5</w:t>
+            </w:r>
+          </w:p>
+        </w:tc>
+        <w:tc>
+          <w:tcPr>
+            <w:tcW w:w="690" w:type="dxa"/>
+            <w:shd w:val="clear" w:color="auto" w:fill="DBE5F1" w:themeFill="accent1" w:themeFillTint="33"/>
+            <w:vAlign w:val="center"/>
+          </w:tcPr>
+          <w:p>
+            <w:pPr>
+              <w:tabs>
+                <w:tab w:val="left" w:pos="750"/>
+              </w:tabs>
+              <w:jc w:val="center"/>
+            </w:pPr>
+            <w:r>
+              <w:t>2925</w:t>
+            </w:r>
+          </w:p>
+        </w:tc>
+        <w:tc>
+          <w:tcPr>
+            <w:tcW w:w="857" w:type="dxa"/>
+            <w:shd w:val="clear" w:color="auto" w:fill="DBE5F1" w:themeFill="accent1" w:themeFillTint="33"/>
+            <w:vAlign w:val="center"/>
+          </w:tcPr>
+          <w:p>
+            <w:pPr>
+              <w:tabs>
+                <w:tab w:val="left" w:pos="750"/>
+              </w:tabs>
+              <w:jc w:val="center"/>
+            </w:pPr>
+            <w:r>
+              <w:t>3412,5</w:t>
+            </w:r>
+          </w:p>
+        </w:tc>
+        <w:tc>
+          <w:tcPr>
+            <w:tcW w:w="690" w:type="dxa"/>
+            <w:shd w:val="clear" w:color="auto" w:fill="DBE5F1" w:themeFill="accent1" w:themeFillTint="33"/>
+            <w:vAlign w:val="center"/>
+          </w:tcPr>
+          <w:p>
+            <w:pPr>
+              <w:tabs>
+                <w:tab w:val="left" w:pos="750"/>
+              </w:tabs>
+              <w:jc w:val="center"/>
+            </w:pPr>
+            <w:r>
+              <w:t>3900</w:t>
+            </w:r>
+          </w:p>
+        </w:tc>
+        <w:tc>
+          <w:tcPr>
+            <w:tcW w:w="690" w:type="dxa"/>
+            <w:shd w:val="clear" w:color="auto" w:fill="DBE5F1" w:themeFill="accent1" w:themeFillTint="33"/>
+            <w:vAlign w:val="center"/>
+          </w:tcPr>
+          <w:p>
+            <w:pPr>
+              <w:tabs>
+                <w:tab w:val="left" w:pos="750"/>
+              </w:tabs>
+              <w:jc w:val="center"/>
+            </w:pPr>
+            <w:r>
+              <w:t>4387</w:t>
+            </w:r>
+          </w:p>
+        </w:tc>
+        <w:tc>
+          <w:tcPr>
+            <w:tcW w:w="663" w:type="dxa"/>
+            <w:shd w:val="clear" w:color="auto" w:fill="DBE5F1" w:themeFill="accent1" w:themeFillTint="33"/>
+            <w:vAlign w:val="center"/>
+          </w:tcPr>
+          <w:p>
+            <w:pPr>
+              <w:tabs>
+                <w:tab w:val="left" w:pos="750"/>
+              </w:tabs>
+              <w:jc w:val="center"/>
+            </w:pPr>
+            <w:r>
+              <w:t>4875</w:t>
+            </w:r>
+          </w:p>
+        </w:tc>
+      </w:tr>
+      <w:tr>
+        <w:tc>
+          <w:tcPr>
+            <w:tcW w:w="1170" w:type="dxa"/>
+            <w:shd w:val="clear" w:color="auto" w:fill="DBE5F1" w:themeFill="accent1" w:themeFillTint="33"/>
+            <w:vAlign w:val="center"/>
+          </w:tcPr>
+          <w:p>
+            <w:pPr>
+              <w:tabs>
+                <w:tab w:val="left" w:pos="750"/>
+              </w:tabs>
+              <w:jc w:val="center"/>
+            </w:pPr>
+            <w:r>
+              <w:t>Z</w:t>
+            </w:r>
+            <w:r>
+              <w:t>isk</w:t>
+            </w:r>
+          </w:p>
+          <w:p>
+            <w:pPr>
+              <w:tabs>
+                <w:tab w:val="left" w:pos="750"/>
+              </w:tabs>
+              <w:jc w:val="center"/>
+            </w:pPr>
+            <w:r>
+              <w:t>(eur)</w:t>
+            </w:r>
+          </w:p>
+        </w:tc>
+        <w:tc>
+          <w:tcPr>
+            <w:tcW w:w="690" w:type="dxa"/>
+            <w:shd w:val="clear" w:color="auto" w:fill="DBE5F1" w:themeFill="accent1" w:themeFillTint="33"/>
+            <w:vAlign w:val="center"/>
+          </w:tcPr>
+          <w:p>
+            <w:pPr>
+              <w:tabs>
+                <w:tab w:val="left" w:pos="750"/>
+              </w:tabs>
+              <w:jc w:val="center"/>
+            </w:pPr>
+            <w:r>
+              <w:t>4661</w:t>
+            </w:r>
+          </w:p>
+        </w:tc>
+        <w:tc>
+          <w:tcPr>
+            <w:tcW w:w="744" w:type="dxa"/>
+            <w:shd w:val="clear" w:color="auto" w:fill="DBE5F1" w:themeFill="accent1" w:themeFillTint="33"/>
+            <w:vAlign w:val="center"/>
+          </w:tcPr>
+          <w:p>
+            <w:pPr>
+              <w:tabs>
+                <w:tab w:val="left" w:pos="750"/>
+              </w:tabs>
+              <w:jc w:val="center"/>
+            </w:pPr>
+            <w:r>
+              <w:t>5041</w:t>
+            </w:r>
+          </w:p>
+        </w:tc>
+        <w:tc>
+          <w:tcPr>
+            <w:tcW w:w="690" w:type="dxa"/>
+            <w:shd w:val="clear" w:color="auto" w:fill="DBE5F1" w:themeFill="accent1" w:themeFillTint="33"/>
+            <w:vAlign w:val="center"/>
+          </w:tcPr>
+          <w:p>
+            <w:pPr>
+              <w:tabs>
+                <w:tab w:val="left" w:pos="750"/>
+              </w:tabs>
+              <w:jc w:val="center"/>
+            </w:pPr>
+            <w:r>
+              <w:t>5587</w:t>
+            </w:r>
+          </w:p>
+        </w:tc>
+        <w:tc>
+          <w:tcPr>
+            <w:tcW w:w="857" w:type="dxa"/>
+            <w:shd w:val="clear" w:color="auto" w:fill="DBE5F1" w:themeFill="accent1" w:themeFillTint="33"/>
+            <w:vAlign w:val="center"/>
+          </w:tcPr>
+          <w:p>
+            <w:pPr>
+              <w:tabs>
+                <w:tab w:val="left" w:pos="750"/>
+              </w:tabs>
+              <w:jc w:val="center"/>
+            </w:pPr>
+            <w:r>
+              <w:t>5690</w:t>
+            </w:r>
+          </w:p>
+        </w:tc>
+        <w:tc>
+          <w:tcPr>
+            <w:tcW w:w="690" w:type="dxa"/>
+            <w:shd w:val="clear" w:color="auto" w:fill="DBE5F1" w:themeFill="accent1" w:themeFillTint="33"/>
+            <w:vAlign w:val="center"/>
+          </w:tcPr>
+          <w:p>
+            <w:pPr>
+              <w:tabs>
+                <w:tab w:val="left" w:pos="750"/>
+              </w:tabs>
+              <w:jc w:val="center"/>
+            </w:pPr>
+            <w:r>
+              <w:t>6173</w:t>
+            </w:r>
+          </w:p>
+        </w:tc>
+        <w:tc>
+          <w:tcPr>
+            <w:tcW w:w="857" w:type="dxa"/>
+            <w:shd w:val="clear" w:color="auto" w:fill="DBE5F1" w:themeFill="accent1" w:themeFillTint="33"/>
+            <w:vAlign w:val="center"/>
+          </w:tcPr>
+          <w:p>
+            <w:pPr>
+              <w:tabs>
+                <w:tab w:val="left" w:pos="750"/>
+              </w:tabs>
+              <w:jc w:val="center"/>
+            </w:pPr>
+            <w:r>
+              <w:t>6540</w:t>
+            </w:r>
+          </w:p>
+        </w:tc>
+        <w:tc>
+          <w:tcPr>
+            <w:tcW w:w="690" w:type="dxa"/>
+            <w:shd w:val="clear" w:color="auto" w:fill="DBE5F1" w:themeFill="accent1" w:themeFillTint="33"/>
+            <w:vAlign w:val="center"/>
+          </w:tcPr>
+          <w:p>
+            <w:pPr>
+              <w:tabs>
+                <w:tab w:val="left" w:pos="750"/>
+              </w:tabs>
+              <w:jc w:val="center"/>
+            </w:pPr>
+            <w:r>
+              <w:t>6378</w:t>
+            </w:r>
+          </w:p>
+        </w:tc>
+        <w:tc>
+          <w:tcPr>
+            <w:tcW w:w="857" w:type="dxa"/>
+            <w:shd w:val="clear" w:color="auto" w:fill="DBE5F1" w:themeFill="accent1" w:themeFillTint="33"/>
+            <w:vAlign w:val="center"/>
+          </w:tcPr>
+          <w:p>
+            <w:pPr>
+              <w:tabs>
+                <w:tab w:val="left" w:pos="750"/>
+              </w:tabs>
+              <w:jc w:val="center"/>
+            </w:pPr>
+            <w:r>
+              <w:t>6602</w:t>
+            </w:r>
+          </w:p>
+        </w:tc>
+        <w:tc>
+          <w:tcPr>
+            <w:tcW w:w="690" w:type="dxa"/>
+            <w:shd w:val="clear" w:color="auto" w:fill="DBE5F1" w:themeFill="accent1" w:themeFillTint="33"/>
+            <w:vAlign w:val="center"/>
+          </w:tcPr>
+          <w:p>
+            <w:pPr>
+              <w:tabs>
+                <w:tab w:val="left" w:pos="750"/>
+              </w:tabs>
+              <w:jc w:val="center"/>
+            </w:pPr>
+            <w:r>
+              <w:t>6646</w:t>
+            </w:r>
+          </w:p>
+        </w:tc>
+        <w:tc>
+          <w:tcPr>
+            <w:tcW w:w="690" w:type="dxa"/>
+            <w:shd w:val="clear" w:color="auto" w:fill="DBE5F1" w:themeFill="accent1" w:themeFillTint="33"/>
+            <w:vAlign w:val="center"/>
+          </w:tcPr>
+          <w:p>
+            <w:pPr>
+              <w:tabs>
+                <w:tab w:val="left" w:pos="750"/>
+              </w:tabs>
+              <w:jc w:val="center"/>
+            </w:pPr>
+            <w:r>
+              <w:t>9276</w:t>
+            </w:r>
+          </w:p>
+        </w:tc>
+        <w:tc>
+          <w:tcPr>
+            <w:tcW w:w="663" w:type="dxa"/>
+            <w:shd w:val="clear" w:color="auto" w:fill="DBE5F1" w:themeFill="accent1" w:themeFillTint="33"/>
+            <w:vAlign w:val="center"/>
+          </w:tcPr>
+          <w:p>
+            <w:pPr>
+              <w:tabs>
+                <w:tab w:val="left" w:pos="750"/>
+              </w:tabs>
+              <w:jc w:val="center"/>
+            </w:pPr>
+            <w:r>
+              <w:t>99</w:t>
+            </w:r>
+            <w:r>
+              <w:t>20</w:t>
+            </w:r>
+          </w:p>
+        </w:tc>
+      </w:tr>
+      <w:tr>
+        <w:tc>
+          <w:tcPr>
+            <w:tcW w:w="1170" w:type="dxa"/>
+            <w:vAlign w:val="center"/>
+          </w:tcPr>
+          <w:p>
+            <w:pPr>
+              <w:tabs>
+                <w:tab w:val="left" w:pos="750"/>
+              </w:tabs>
+              <w:jc w:val="center"/>
+            </w:pPr>
+            <w:r>
+              <w:t>Pracovníci 1</w:t>
+            </w:r>
+          </w:p>
+        </w:tc>
+        <w:tc>
+          <w:tcPr>
+            <w:tcW w:w="690" w:type="dxa"/>
+            <w:vAlign w:val="center"/>
+          </w:tcPr>
+          <w:p>
+            <w:pPr>
+              <w:tabs>
+                <w:tab w:val="left" w:pos="750"/>
+              </w:tabs>
+              <w:jc w:val="center"/>
+            </w:pPr>
+            <w:r>
+              <w:t>1</w:t>
+            </w:r>
+          </w:p>
+        </w:tc>
+        <w:tc>
+          <w:tcPr>
+            <w:tcW w:w="744" w:type="dxa"/>
+            <w:vAlign w:val="center"/>
+          </w:tcPr>
+          <w:p>
+            <w:pPr>
+              <w:tabs>
+                <w:tab w:val="left" w:pos="750"/>
+              </w:tabs>
+              <w:jc w:val="center"/>
+            </w:pPr>
+            <w:r>
+              <w:t>1</w:t>
+            </w:r>
+          </w:p>
+        </w:tc>
+        <w:tc>
+          <w:tcPr>
+            <w:tcW w:w="690" w:type="dxa"/>
+            <w:vAlign w:val="center"/>
+          </w:tcPr>
+          <w:p>
+            <w:pPr>
+              <w:tabs>
+                <w:tab w:val="left" w:pos="750"/>
+              </w:tabs>
+              <w:jc w:val="center"/>
+            </w:pPr>
+            <w:r>
+              <w:t>1</w:t>
+            </w:r>
+          </w:p>
+        </w:tc>
+        <w:tc>
+          <w:tcPr>
+            <w:tcW w:w="857" w:type="dxa"/>
+            <w:vAlign w:val="center"/>
+          </w:tcPr>
+          <w:p>
+            <w:pPr>
+              <w:tabs>
+                <w:tab w:val="left" w:pos="750"/>
+              </w:tabs>
+              <w:jc w:val="center"/>
+            </w:pPr>
+            <w:r>
+              <w:t>1</w:t>
+            </w:r>
+          </w:p>
+        </w:tc>
+        <w:tc>
+          <w:tcPr>
+            <w:tcW w:w="690" w:type="dxa"/>
+            <w:vAlign w:val="center"/>
+          </w:tcPr>
+          <w:p>
+            <w:pPr>
+              <w:tabs>
+                <w:tab w:val="left" w:pos="750"/>
+              </w:tabs>
+              <w:jc w:val="center"/>
+            </w:pPr>
+            <w:r>
+              <w:t>1</w:t>
+            </w:r>
+          </w:p>
+        </w:tc>
+        <w:tc>
+          <w:tcPr>
+            <w:tcW w:w="857" w:type="dxa"/>
+            <w:vAlign w:val="center"/>
+          </w:tcPr>
+          <w:p>
+            <w:pPr>
+              <w:tabs>
+                <w:tab w:val="left" w:pos="750"/>
+              </w:tabs>
+              <w:jc w:val="center"/>
+            </w:pPr>
+            <w:r>
+              <w:t>1</w:t>
+            </w:r>
+          </w:p>
+        </w:tc>
+        <w:tc>
+          <w:tcPr>
+            <w:tcW w:w="690" w:type="dxa"/>
+            <w:vAlign w:val="center"/>
+          </w:tcPr>
+          <w:p>
+            <w:pPr>
+              <w:tabs>
+                <w:tab w:val="left" w:pos="750"/>
+              </w:tabs>
+              <w:jc w:val="center"/>
+            </w:pPr>
+            <w:r>
+              <w:t>1</w:t>
+            </w:r>
+          </w:p>
+        </w:tc>
+        <w:tc>
+          <w:tcPr>
+            <w:tcW w:w="857" w:type="dxa"/>
+            <w:vAlign w:val="center"/>
+          </w:tcPr>
+          <w:p>
+            <w:pPr>
+              <w:tabs>
+                <w:tab w:val="left" w:pos="750"/>
+              </w:tabs>
+              <w:jc w:val="center"/>
+            </w:pPr>
+            <w:r>
+              <w:t>1</w:t>
+            </w:r>
+          </w:p>
+        </w:tc>
+        <w:tc>
+          <w:tcPr>
+            <w:tcW w:w="690" w:type="dxa"/>
+            <w:vAlign w:val="center"/>
+          </w:tcPr>
+          <w:p>
+            <w:pPr>
+              <w:tabs>
+                <w:tab w:val="left" w:pos="750"/>
+              </w:tabs>
+              <w:jc w:val="center"/>
+            </w:pPr>
+            <w:r>
+              <w:t>1</w:t>
+            </w:r>
+          </w:p>
+        </w:tc>
+        <w:tc>
+          <w:tcPr>
+            <w:tcW w:w="690" w:type="dxa"/>
+            <w:vAlign w:val="center"/>
+          </w:tcPr>
+          <w:p>
+            <w:pPr>
+              <w:tabs>
+                <w:tab w:val="left" w:pos="750"/>
+              </w:tabs>
+              <w:jc w:val="center"/>
+            </w:pPr>
+            <w:r>
+              <w:t>2</w:t>
+            </w:r>
+          </w:p>
+        </w:tc>
+        <w:tc>
+          <w:tcPr>
+            <w:tcW w:w="663" w:type="dxa"/>
+            <w:vAlign w:val="center"/>
+          </w:tcPr>
+          <w:p>
+            <w:pPr>
+              <w:tabs>
+                <w:tab w:val="left" w:pos="750"/>
+              </w:tabs>
+              <w:jc w:val="center"/>
+            </w:pPr>
+            <w:r>
+              <w:t>2</w:t>
+            </w:r>
+          </w:p>
+        </w:tc>
+      </w:tr>
+      <w:tr>
+        <w:tc>
+          <w:tcPr>
+            <w:tcW w:w="1170" w:type="dxa"/>
+            <w:vAlign w:val="center"/>
+          </w:tcPr>
+          <w:p>
+            <w:pPr>
+              <w:tabs>
+                <w:tab w:val="left" w:pos="750"/>
+              </w:tabs>
+              <w:jc w:val="center"/>
+            </w:pPr>
+            <w:r>
+              <w:t>Pracovníci 2</w:t>
+            </w:r>
+          </w:p>
+        </w:tc>
+        <w:tc>
+          <w:tcPr>
+            <w:tcW w:w="690" w:type="dxa"/>
+            <w:vAlign w:val="center"/>
+          </w:tcPr>
+          <w:p>
+            <w:pPr>
+              <w:tabs>
+                <w:tab w:val="left" w:pos="750"/>
+              </w:tabs>
+              <w:jc w:val="center"/>
+            </w:pPr>
+            <w:r>
+              <w:t>6</w:t>
+            </w:r>
+          </w:p>
+        </w:tc>
+        <w:tc>
+          <w:tcPr>
+            <w:tcW w:w="744" w:type="dxa"/>
+            <w:vAlign w:val="center"/>
+          </w:tcPr>
+          <w:p>
+            <w:pPr>
+              <w:tabs>
+                <w:tab w:val="left" w:pos="750"/>
+              </w:tabs>
+              <w:jc w:val="center"/>
+            </w:pPr>
+            <w:r>
+              <w:t>7</w:t>
+            </w:r>
+          </w:p>
+        </w:tc>
+        <w:tc>
+          <w:tcPr>
+            <w:tcW w:w="690" w:type="dxa"/>
+            <w:vAlign w:val="center"/>
+          </w:tcPr>
+          <w:p>
+            <w:pPr>
+              <w:tabs>
+                <w:tab w:val="left" w:pos="750"/>
+              </w:tabs>
+              <w:jc w:val="center"/>
+            </w:pPr>
+            <w:r>
+              <w:t>7</w:t>
+            </w:r>
+          </w:p>
+        </w:tc>
+        <w:tc>
+          <w:tcPr>
+            <w:tcW w:w="857" w:type="dxa"/>
+            <w:vAlign w:val="center"/>
+          </w:tcPr>
+          <w:p>
+            <w:pPr>
+              <w:tabs>
+                <w:tab w:val="left" w:pos="750"/>
+              </w:tabs>
+              <w:jc w:val="center"/>
+            </w:pPr>
+            <w:r>
+              <w:t>7</w:t>
+            </w:r>
+          </w:p>
+        </w:tc>
+        <w:tc>
+          <w:tcPr>
+            <w:tcW w:w="690" w:type="dxa"/>
+            <w:vAlign w:val="center"/>
+          </w:tcPr>
+          <w:p>
+            <w:pPr>
+              <w:tabs>
+                <w:tab w:val="left" w:pos="750"/>
+              </w:tabs>
+              <w:jc w:val="center"/>
+            </w:pPr>
+            <w:r>
+              <w:t>8</w:t>
+            </w:r>
+          </w:p>
+        </w:tc>
+        <w:tc>
+          <w:tcPr>
+            <w:tcW w:w="857" w:type="dxa"/>
+            <w:vAlign w:val="center"/>
+          </w:tcPr>
+          <w:p>
+            <w:pPr>
+              <w:tabs>
+                <w:tab w:val="left" w:pos="750"/>
+              </w:tabs>
+              <w:jc w:val="center"/>
+            </w:pPr>
+            <w:r>
+              <w:t>8</w:t>
+            </w:r>
+          </w:p>
+        </w:tc>
+        <w:tc>
+          <w:tcPr>
+            <w:tcW w:w="690" w:type="dxa"/>
+            <w:vAlign w:val="center"/>
+          </w:tcPr>
+          <w:p>
+            <w:pPr>
+              <w:tabs>
+                <w:tab w:val="left" w:pos="750"/>
+              </w:tabs>
+              <w:jc w:val="center"/>
+            </w:pPr>
+            <w:r>
+              <w:t>8</w:t>
+            </w:r>
+          </w:p>
+        </w:tc>
+        <w:tc>
+          <w:tcPr>
+            <w:tcW w:w="857" w:type="dxa"/>
+            <w:vAlign w:val="center"/>
+          </w:tcPr>
+          <w:p>
+            <w:pPr>
+              <w:tabs>
+                <w:tab w:val="left" w:pos="750"/>
+              </w:tabs>
+              <w:jc w:val="center"/>
+            </w:pPr>
+            <w:r>
+              <w:t>9</w:t>
+            </w:r>
+          </w:p>
+        </w:tc>
+        <w:tc>
+          <w:tcPr>
+            <w:tcW w:w="690" w:type="dxa"/>
+            <w:vAlign w:val="center"/>
+          </w:tcPr>
+          <w:p>
+            <w:pPr>
+              <w:tabs>
+                <w:tab w:val="left" w:pos="750"/>
+              </w:tabs>
+              <w:jc w:val="center"/>
+            </w:pPr>
+            <w:r>
+              <w:t>9</w:t>
+            </w:r>
+          </w:p>
+        </w:tc>
+        <w:tc>
+          <w:tcPr>
+            <w:tcW w:w="690" w:type="dxa"/>
+            <w:vAlign w:val="center"/>
+          </w:tcPr>
+          <w:p>
+            <w:pPr>
+              <w:tabs>
+                <w:tab w:val="left" w:pos="750"/>
+              </w:tabs>
+              <w:jc w:val="center"/>
+            </w:pPr>
+            <w:r>
+              <w:t>11</w:t>
+            </w:r>
+          </w:p>
+        </w:tc>
+        <w:tc>
+          <w:tcPr>
+            <w:tcW w:w="663" w:type="dxa"/>
+            <w:vAlign w:val="center"/>
+          </w:tcPr>
+          <w:p>
+            <w:pPr>
+              <w:tabs>
+                <w:tab w:val="left" w:pos="750"/>
+              </w:tabs>
+              <w:jc w:val="center"/>
+            </w:pPr>
+            <w:r>
+              <w:t>11</w:t>
+            </w:r>
+          </w:p>
+        </w:tc>
+      </w:tr>
+    </w:tbl>
+    <w:p>
+      <w:pPr>
+        <w:tabs>
+          <w:tab w:val="left" w:pos="750"/>
+        </w:tabs>
+        <w:rPr>
+          <w:sz w:val="24"/>
+          <w:szCs w:val="24"/>
+        </w:rPr>
+      </w:pPr>
+    </w:p>
+    <w:p>
+      <w:pPr>
+        <w:tabs>
+          <w:tab w:val="left" w:pos="750"/>
+        </w:tabs>
+        <w:jc w:val="both"/>
+        <w:rPr>
+          <w:sz w:val="24"/>
+          <w:szCs w:val="24"/>
+        </w:rPr>
+      </w:pPr>
+      <w:r>
+        <w:rPr>
+          <w:sz w:val="24"/>
+          <w:szCs w:val="24"/>
+        </w:rPr>
+        <w:tab/>
+      </w:r>
+      <w:r>
+        <w:rPr>
+          <w:sz w:val="24"/>
+          <w:szCs w:val="24"/>
+        </w:rPr>
+        <w:t xml:space="preserve">Spôsob práce neuvádzam nakoľko sa v každom prípade oplatí viac uprednostňovať zadávanie objednávky, čo vyplíva z toho že maximalizujeme zisk. V žiadnom z uvedených kombinácií nedochádza k prekročeniu priemerného času čakania na opravu auta. </w:t>
+      </w:r>
+      <w:r>
+        <w:rPr>
+          <w:sz w:val="24"/>
+          <w:szCs w:val="24"/>
+        </w:rPr>
+        <w:t>Z testu je jasné že sa oplatí investovať čo najviac do reklamy(teda 4875 eur). Pri tejto investícií bude autoservis fungovať nasledovne:</w:t>
       </w:r>
       <w:bookmarkStart w:id="0" w:name="_GoBack"/>
       <w:bookmarkEnd w:id="0"/>
+    </w:p>
+    <w:tbl>
+      <w:tblPr>
+        <w:tblStyle w:val="TableGrid"/>
+        <w:tblW w:w="0" w:type="auto"/>
+        <w:tblLook w:val="04A0" w:firstRow="1" w:lastRow="0" w:firstColumn="1" w:lastColumn="0" w:noHBand="0" w:noVBand="1"/>
+      </w:tblPr>
+      <w:tblGrid>
+        <w:gridCol w:w="3070"/>
+        <w:gridCol w:w="3071"/>
+        <w:gridCol w:w="3071"/>
+      </w:tblGrid>
+      <w:tr>
+        <w:tc>
+          <w:tcPr>
+            <w:tcW w:w="3070" w:type="dxa"/>
+            <w:vAlign w:val="center"/>
+          </w:tcPr>
+          <w:p>
+            <w:pPr>
+              <w:tabs>
+                <w:tab w:val="left" w:pos="750"/>
+              </w:tabs>
+              <w:jc w:val="center"/>
+              <w:rPr>
+                <w:sz w:val="24"/>
+                <w:szCs w:val="24"/>
+              </w:rPr>
+            </w:pPr>
+          </w:p>
+        </w:tc>
+        <w:tc>
+          <w:tcPr>
+            <w:tcW w:w="3071" w:type="dxa"/>
+            <w:vAlign w:val="center"/>
+          </w:tcPr>
+          <w:p>
+            <w:pPr>
+              <w:tabs>
+                <w:tab w:val="left" w:pos="750"/>
+              </w:tabs>
+              <w:jc w:val="center"/>
+              <w:rPr>
+                <w:sz w:val="24"/>
+                <w:szCs w:val="24"/>
+              </w:rPr>
+            </w:pPr>
+            <w:r>
+              <w:rPr>
+                <w:sz w:val="24"/>
+                <w:szCs w:val="24"/>
+              </w:rPr>
+              <w:t>Dolný odhad</w:t>
+            </w:r>
+          </w:p>
+        </w:tc>
+        <w:tc>
+          <w:tcPr>
+            <w:tcW w:w="3071" w:type="dxa"/>
+            <w:vAlign w:val="center"/>
+          </w:tcPr>
+          <w:p>
+            <w:pPr>
+              <w:tabs>
+                <w:tab w:val="left" w:pos="750"/>
+              </w:tabs>
+              <w:jc w:val="center"/>
+              <w:rPr>
+                <w:sz w:val="24"/>
+                <w:szCs w:val="24"/>
+              </w:rPr>
+            </w:pPr>
+            <w:r>
+              <w:rPr>
+                <w:sz w:val="24"/>
+                <w:szCs w:val="24"/>
+              </w:rPr>
+              <w:t>Horný odhad</w:t>
+            </w:r>
+          </w:p>
+        </w:tc>
+      </w:tr>
+      <w:tr>
+        <w:tc>
+          <w:tcPr>
+            <w:tcW w:w="3070" w:type="dxa"/>
+            <w:vAlign w:val="center"/>
+          </w:tcPr>
+          <w:p>
+            <w:pPr>
+              <w:tabs>
+                <w:tab w:val="left" w:pos="750"/>
+              </w:tabs>
+              <w:jc w:val="center"/>
+              <w:rPr>
+                <w:sz w:val="24"/>
+                <w:szCs w:val="24"/>
+              </w:rPr>
+            </w:pPr>
+            <w:r>
+              <w:rPr>
+                <w:sz w:val="24"/>
+                <w:szCs w:val="24"/>
+              </w:rPr>
+              <w:t>Zisk v čistom (eur)</w:t>
+            </w:r>
+          </w:p>
+        </w:tc>
+        <w:tc>
+          <w:tcPr>
+            <w:tcW w:w="3071" w:type="dxa"/>
+            <w:vAlign w:val="center"/>
+          </w:tcPr>
+          <w:p>
+            <w:pPr>
+              <w:tabs>
+                <w:tab w:val="left" w:pos="750"/>
+              </w:tabs>
+              <w:jc w:val="center"/>
+              <w:rPr>
+                <w:sz w:val="24"/>
+                <w:szCs w:val="24"/>
+              </w:rPr>
+            </w:pPr>
+            <w:r>
+              <w:rPr>
+                <w:sz w:val="24"/>
+                <w:szCs w:val="24"/>
+              </w:rPr>
+              <w:t>9781</w:t>
+            </w:r>
+          </w:p>
+        </w:tc>
+        <w:tc>
+          <w:tcPr>
+            <w:tcW w:w="3071" w:type="dxa"/>
+            <w:vAlign w:val="center"/>
+          </w:tcPr>
+          <w:p>
+            <w:pPr>
+              <w:tabs>
+                <w:tab w:val="left" w:pos="750"/>
+              </w:tabs>
+              <w:jc w:val="center"/>
+              <w:rPr>
+                <w:sz w:val="24"/>
+                <w:szCs w:val="24"/>
+              </w:rPr>
+            </w:pPr>
+            <w:r>
+              <w:rPr>
+                <w:sz w:val="24"/>
+                <w:szCs w:val="24"/>
+              </w:rPr>
+              <w:t>9938</w:t>
+            </w:r>
+          </w:p>
+        </w:tc>
+      </w:tr>
+      <w:tr>
+        <w:tc>
+          <w:tcPr>
+            <w:tcW w:w="3070" w:type="dxa"/>
+            <w:vAlign w:val="center"/>
+          </w:tcPr>
+          <w:p>
+            <w:pPr>
+              <w:tabs>
+                <w:tab w:val="left" w:pos="750"/>
+              </w:tabs>
+              <w:jc w:val="center"/>
+              <w:rPr>
+                <w:sz w:val="24"/>
+                <w:szCs w:val="24"/>
+              </w:rPr>
+            </w:pPr>
+            <w:r>
+              <w:rPr>
+                <w:sz w:val="24"/>
+                <w:szCs w:val="24"/>
+              </w:rPr>
+              <w:t>Priemerný počet zákazníkov pred servisom</w:t>
+            </w:r>
+          </w:p>
+        </w:tc>
+        <w:tc>
+          <w:tcPr>
+            <w:tcW w:w="3071" w:type="dxa"/>
+            <w:vAlign w:val="center"/>
+          </w:tcPr>
+          <w:p>
+            <w:pPr>
+              <w:tabs>
+                <w:tab w:val="left" w:pos="750"/>
+              </w:tabs>
+              <w:jc w:val="center"/>
+              <w:rPr>
+                <w:sz w:val="24"/>
+                <w:szCs w:val="24"/>
+              </w:rPr>
+            </w:pPr>
+            <w:r>
+              <w:rPr>
+                <w:sz w:val="24"/>
+                <w:szCs w:val="24"/>
+              </w:rPr>
+              <w:t>0,17</w:t>
+            </w:r>
+          </w:p>
+        </w:tc>
+        <w:tc>
+          <w:tcPr>
+            <w:tcW w:w="3071" w:type="dxa"/>
+            <w:vAlign w:val="center"/>
+          </w:tcPr>
+          <w:p>
+            <w:pPr>
+              <w:tabs>
+                <w:tab w:val="left" w:pos="750"/>
+              </w:tabs>
+              <w:jc w:val="center"/>
+              <w:rPr>
+                <w:sz w:val="24"/>
+                <w:szCs w:val="24"/>
+              </w:rPr>
+            </w:pPr>
+            <w:r>
+              <w:rPr>
+                <w:sz w:val="24"/>
+                <w:szCs w:val="24"/>
+              </w:rPr>
+              <w:t>0,18</w:t>
+            </w:r>
+          </w:p>
+        </w:tc>
+      </w:tr>
+      <w:tr>
+        <w:tc>
+          <w:tcPr>
+            <w:tcW w:w="3070" w:type="dxa"/>
+            <w:vAlign w:val="center"/>
+          </w:tcPr>
+          <w:p>
+            <w:pPr>
+              <w:tabs>
+                <w:tab w:val="left" w:pos="750"/>
+              </w:tabs>
+              <w:jc w:val="center"/>
+              <w:rPr>
+                <w:sz w:val="24"/>
+                <w:szCs w:val="24"/>
+              </w:rPr>
+            </w:pPr>
+            <w:r>
+              <w:rPr>
+                <w:sz w:val="24"/>
+                <w:szCs w:val="24"/>
+              </w:rPr>
+              <w:t>Dĺžka čakania na zadanie objednávky</w:t>
+            </w:r>
+            <w:r>
+              <w:rPr>
+                <w:sz w:val="24"/>
+                <w:szCs w:val="24"/>
+              </w:rPr>
+              <w:t xml:space="preserve"> (sekundy)</w:t>
+            </w:r>
+          </w:p>
+        </w:tc>
+        <w:tc>
+          <w:tcPr>
+            <w:tcW w:w="3071" w:type="dxa"/>
+            <w:vAlign w:val="center"/>
+          </w:tcPr>
+          <w:p>
+            <w:pPr>
+              <w:tabs>
+                <w:tab w:val="left" w:pos="750"/>
+              </w:tabs>
+              <w:jc w:val="center"/>
+              <w:rPr>
+                <w:sz w:val="24"/>
+                <w:szCs w:val="24"/>
+              </w:rPr>
+            </w:pPr>
+            <w:r>
+              <w:rPr>
+                <w:sz w:val="24"/>
+                <w:szCs w:val="24"/>
+              </w:rPr>
+              <w:t>68</w:t>
+            </w:r>
+          </w:p>
+        </w:tc>
+        <w:tc>
+          <w:tcPr>
+            <w:tcW w:w="3071" w:type="dxa"/>
+            <w:vAlign w:val="center"/>
+          </w:tcPr>
+          <w:p>
+            <w:pPr>
+              <w:tabs>
+                <w:tab w:val="left" w:pos="750"/>
+              </w:tabs>
+              <w:jc w:val="center"/>
+              <w:rPr>
+                <w:sz w:val="24"/>
+                <w:szCs w:val="24"/>
+              </w:rPr>
+            </w:pPr>
+            <w:r>
+              <w:rPr>
+                <w:sz w:val="24"/>
+                <w:szCs w:val="24"/>
+              </w:rPr>
+              <w:t>70</w:t>
+            </w:r>
+          </w:p>
+        </w:tc>
+      </w:tr>
+      <w:tr>
+        <w:tc>
+          <w:tcPr>
+            <w:tcW w:w="3070" w:type="dxa"/>
+            <w:vAlign w:val="center"/>
+          </w:tcPr>
+          <w:p>
+            <w:pPr>
+              <w:tabs>
+                <w:tab w:val="left" w:pos="750"/>
+              </w:tabs>
+              <w:jc w:val="center"/>
+              <w:rPr>
+                <w:sz w:val="24"/>
+                <w:szCs w:val="24"/>
+              </w:rPr>
+            </w:pPr>
+            <w:r>
+              <w:rPr>
+                <w:sz w:val="24"/>
+                <w:szCs w:val="24"/>
+              </w:rPr>
+              <w:t>Dĺžka čakania na opravu</w:t>
+            </w:r>
+            <w:r>
+              <w:rPr>
+                <w:sz w:val="24"/>
+                <w:szCs w:val="24"/>
+              </w:rPr>
+              <w:t xml:space="preserve"> </w:t>
+            </w:r>
+            <w:r>
+              <w:rPr>
+                <w:sz w:val="24"/>
+                <w:szCs w:val="24"/>
+              </w:rPr>
+              <w:t>(sekundy)</w:t>
+            </w:r>
+          </w:p>
+        </w:tc>
+        <w:tc>
+          <w:tcPr>
+            <w:tcW w:w="3071" w:type="dxa"/>
+            <w:vAlign w:val="center"/>
+          </w:tcPr>
+          <w:p>
+            <w:pPr>
+              <w:tabs>
+                <w:tab w:val="left" w:pos="750"/>
+              </w:tabs>
+              <w:jc w:val="center"/>
+              <w:rPr>
+                <w:sz w:val="24"/>
+                <w:szCs w:val="24"/>
+              </w:rPr>
+            </w:pPr>
+            <w:r>
+              <w:rPr>
+                <w:sz w:val="24"/>
+                <w:szCs w:val="24"/>
+              </w:rPr>
+              <w:t>8967</w:t>
+            </w:r>
+          </w:p>
+        </w:tc>
+        <w:tc>
+          <w:tcPr>
+            <w:tcW w:w="3071" w:type="dxa"/>
+            <w:vAlign w:val="center"/>
+          </w:tcPr>
+          <w:p>
+            <w:pPr>
+              <w:tabs>
+                <w:tab w:val="left" w:pos="750"/>
+              </w:tabs>
+              <w:jc w:val="center"/>
+              <w:rPr>
+                <w:sz w:val="24"/>
+                <w:szCs w:val="24"/>
+              </w:rPr>
+            </w:pPr>
+            <w:r>
+              <w:rPr>
+                <w:sz w:val="24"/>
+                <w:szCs w:val="24"/>
+              </w:rPr>
+              <w:t>9041</w:t>
+            </w:r>
+          </w:p>
+        </w:tc>
+      </w:tr>
+      <w:tr>
+        <w:tc>
+          <w:tcPr>
+            <w:tcW w:w="3070" w:type="dxa"/>
+            <w:vAlign w:val="center"/>
+          </w:tcPr>
+          <w:p>
+            <w:pPr>
+              <w:tabs>
+                <w:tab w:val="left" w:pos="750"/>
+              </w:tabs>
+              <w:jc w:val="center"/>
+              <w:rPr>
+                <w:sz w:val="24"/>
+                <w:szCs w:val="24"/>
+              </w:rPr>
+            </w:pPr>
+            <w:r>
+              <w:rPr>
+                <w:sz w:val="24"/>
+                <w:szCs w:val="24"/>
+              </w:rPr>
+              <w:t>Percentuálne vyťaženie parkoviska 1</w:t>
+            </w:r>
+          </w:p>
+        </w:tc>
+        <w:tc>
+          <w:tcPr>
+            <w:tcW w:w="3071" w:type="dxa"/>
+            <w:vAlign w:val="center"/>
+          </w:tcPr>
+          <w:p>
+            <w:pPr>
+              <w:tabs>
+                <w:tab w:val="left" w:pos="750"/>
+              </w:tabs>
+              <w:jc w:val="center"/>
+              <w:rPr>
+                <w:sz w:val="24"/>
+                <w:szCs w:val="24"/>
+              </w:rPr>
+            </w:pPr>
+            <w:r>
+              <w:rPr>
+                <w:sz w:val="24"/>
+                <w:szCs w:val="24"/>
+              </w:rPr>
+              <w:t>38,37</w:t>
+            </w:r>
+          </w:p>
+        </w:tc>
+        <w:tc>
+          <w:tcPr>
+            <w:tcW w:w="3071" w:type="dxa"/>
+            <w:vAlign w:val="center"/>
+          </w:tcPr>
+          <w:p>
+            <w:pPr>
+              <w:tabs>
+                <w:tab w:val="left" w:pos="750"/>
+              </w:tabs>
+              <w:jc w:val="center"/>
+              <w:rPr>
+                <w:sz w:val="24"/>
+                <w:szCs w:val="24"/>
+              </w:rPr>
+            </w:pPr>
+            <w:r>
+              <w:rPr>
+                <w:sz w:val="24"/>
+                <w:szCs w:val="24"/>
+              </w:rPr>
+              <w:t>39,37</w:t>
+            </w:r>
+          </w:p>
+        </w:tc>
+      </w:tr>
+      <w:tr>
+        <w:tc>
+          <w:tcPr>
+            <w:tcW w:w="3070" w:type="dxa"/>
+            <w:vAlign w:val="center"/>
+          </w:tcPr>
+          <w:p>
+            <w:pPr>
+              <w:tabs>
+                <w:tab w:val="left" w:pos="750"/>
+              </w:tabs>
+              <w:jc w:val="center"/>
+              <w:rPr>
+                <w:sz w:val="24"/>
+                <w:szCs w:val="24"/>
+              </w:rPr>
+            </w:pPr>
+            <w:r>
+              <w:rPr>
+                <w:sz w:val="24"/>
+                <w:szCs w:val="24"/>
+              </w:rPr>
+              <w:t>Percentuálne vyťaženie parkoviska 2</w:t>
+            </w:r>
+          </w:p>
+        </w:tc>
+        <w:tc>
+          <w:tcPr>
+            <w:tcW w:w="3071" w:type="dxa"/>
+            <w:vAlign w:val="center"/>
+          </w:tcPr>
+          <w:p>
+            <w:pPr>
+              <w:tabs>
+                <w:tab w:val="left" w:pos="750"/>
+              </w:tabs>
+              <w:jc w:val="center"/>
+              <w:rPr>
+                <w:sz w:val="24"/>
+                <w:szCs w:val="24"/>
+              </w:rPr>
+            </w:pPr>
+            <w:r>
+              <w:rPr>
+                <w:sz w:val="24"/>
+                <w:szCs w:val="24"/>
+              </w:rPr>
+              <w:t>3,64</w:t>
+            </w:r>
+          </w:p>
+        </w:tc>
+        <w:tc>
+          <w:tcPr>
+            <w:tcW w:w="3071" w:type="dxa"/>
+            <w:vAlign w:val="center"/>
+          </w:tcPr>
+          <w:p>
+            <w:pPr>
+              <w:tabs>
+                <w:tab w:val="left" w:pos="750"/>
+              </w:tabs>
+              <w:jc w:val="center"/>
+              <w:rPr>
+                <w:sz w:val="24"/>
+                <w:szCs w:val="24"/>
+              </w:rPr>
+            </w:pPr>
+            <w:r>
+              <w:rPr>
+                <w:sz w:val="24"/>
+                <w:szCs w:val="24"/>
+              </w:rPr>
+              <w:t>3,76</w:t>
+            </w:r>
+          </w:p>
+        </w:tc>
+      </w:tr>
+      <w:tr>
+        <w:tc>
+          <w:tcPr>
+            <w:tcW w:w="3070" w:type="dxa"/>
+            <w:vAlign w:val="center"/>
+          </w:tcPr>
+          <w:p>
+            <w:pPr>
+              <w:tabs>
+                <w:tab w:val="left" w:pos="750"/>
+              </w:tabs>
+              <w:jc w:val="center"/>
+              <w:rPr>
+                <w:sz w:val="24"/>
+                <w:szCs w:val="24"/>
+              </w:rPr>
+            </w:pPr>
+            <w:r>
+              <w:rPr>
+                <w:sz w:val="24"/>
+                <w:szCs w:val="24"/>
+              </w:rPr>
+              <w:t>Počet obslúžených zákazníkov</w:t>
+            </w:r>
+          </w:p>
+        </w:tc>
+        <w:tc>
+          <w:tcPr>
+            <w:tcW w:w="3071" w:type="dxa"/>
+            <w:vAlign w:val="center"/>
+          </w:tcPr>
+          <w:p>
+            <w:pPr>
+              <w:tabs>
+                <w:tab w:val="left" w:pos="750"/>
+              </w:tabs>
+              <w:jc w:val="center"/>
+              <w:rPr>
+                <w:sz w:val="24"/>
+                <w:szCs w:val="24"/>
+              </w:rPr>
+            </w:pPr>
+            <w:r>
+              <w:rPr>
+                <w:sz w:val="24"/>
+                <w:szCs w:val="24"/>
+              </w:rPr>
+              <w:t>879,05</w:t>
+            </w:r>
+          </w:p>
+        </w:tc>
+        <w:tc>
+          <w:tcPr>
+            <w:tcW w:w="3071" w:type="dxa"/>
+            <w:vAlign w:val="center"/>
+          </w:tcPr>
+          <w:p>
+            <w:pPr>
+              <w:tabs>
+                <w:tab w:val="left" w:pos="750"/>
+              </w:tabs>
+              <w:jc w:val="center"/>
+              <w:rPr>
+                <w:sz w:val="24"/>
+                <w:szCs w:val="24"/>
+              </w:rPr>
+            </w:pPr>
+            <w:r>
+              <w:rPr>
+                <w:sz w:val="24"/>
+                <w:szCs w:val="24"/>
+              </w:rPr>
+              <w:t>882,45</w:t>
+            </w:r>
+          </w:p>
+        </w:tc>
+      </w:tr>
+      <w:tr>
+        <w:tc>
+          <w:tcPr>
+            <w:tcW w:w="3070" w:type="dxa"/>
+            <w:vAlign w:val="center"/>
+          </w:tcPr>
+          <w:p>
+            <w:pPr>
+              <w:tabs>
+                <w:tab w:val="left" w:pos="750"/>
+              </w:tabs>
+              <w:jc w:val="center"/>
+              <w:rPr>
+                <w:sz w:val="24"/>
+                <w:szCs w:val="24"/>
+              </w:rPr>
+            </w:pPr>
+            <w:r>
+              <w:rPr>
+                <w:sz w:val="24"/>
+                <w:szCs w:val="24"/>
+              </w:rPr>
+              <w:t>Počet neobslúžených zákazníkov</w:t>
+            </w:r>
+          </w:p>
+        </w:tc>
+        <w:tc>
+          <w:tcPr>
+            <w:tcW w:w="3071" w:type="dxa"/>
+            <w:vAlign w:val="center"/>
+          </w:tcPr>
+          <w:p>
+            <w:pPr>
+              <w:tabs>
+                <w:tab w:val="left" w:pos="750"/>
+              </w:tabs>
+              <w:jc w:val="center"/>
+              <w:rPr>
+                <w:sz w:val="24"/>
+                <w:szCs w:val="24"/>
+              </w:rPr>
+            </w:pPr>
+            <w:r>
+              <w:rPr>
+                <w:sz w:val="24"/>
+                <w:szCs w:val="24"/>
+              </w:rPr>
+              <w:t>73,94</w:t>
+            </w:r>
+          </w:p>
+        </w:tc>
+        <w:tc>
+          <w:tcPr>
+            <w:tcW w:w="3071" w:type="dxa"/>
+            <w:vAlign w:val="center"/>
+          </w:tcPr>
+          <w:p>
+            <w:pPr>
+              <w:tabs>
+                <w:tab w:val="left" w:pos="750"/>
+              </w:tabs>
+              <w:jc w:val="center"/>
+              <w:rPr>
+                <w:sz w:val="24"/>
+                <w:szCs w:val="24"/>
+              </w:rPr>
+            </w:pPr>
+            <w:r>
+              <w:rPr>
+                <w:sz w:val="24"/>
+                <w:szCs w:val="24"/>
+              </w:rPr>
+              <w:t>77,52</w:t>
+            </w:r>
+          </w:p>
+        </w:tc>
+      </w:tr>
+    </w:tbl>
+    <w:p>
+      <w:pPr>
+        <w:tabs>
+          <w:tab w:val="left" w:pos="750"/>
+        </w:tabs>
+        <w:rPr>
+          <w:sz w:val="24"/>
+          <w:szCs w:val="24"/>
+        </w:rPr>
+      </w:pPr>
+    </w:p>
+    <w:p>
+      <w:pPr>
+        <w:tabs>
+          <w:tab w:val="left" w:pos="750"/>
+        </w:tabs>
+        <w:rPr>
+          <w:sz w:val="24"/>
+          <w:szCs w:val="24"/>
+        </w:rPr>
+      </w:pPr>
     </w:p>
     <w:sectPr>
       <w:pgSz w:w="11906" w:h="16838"/>
@@ -1766,6 +4742,305 @@
     </w:sectPr>
   </w:body>
 </w:document>
+</file>
+
+<file path=word/numbering.xml><?xml version="1.0" encoding="utf-8"?>
+<w:numbering xmlns:wpc="http://schemas.microsoft.com/office/word/2010/wordprocessingCanvas" xmlns:mc="http://schemas.openxmlformats.org/markup-compatibility/2006" xmlns:o="urn:schemas-microsoft-com:office:office" xmlns:r="http://schemas.openxmlformats.org/officeDocument/2006/relationships" xmlns:m="http://schemas.openxmlformats.org/officeDocument/2006/math" xmlns:v="urn:schemas-microsoft-com:vml" xmlns:wp14="http://schemas.microsoft.com/office/word/2010/wordprocessingDrawing" xmlns:wp="http://schemas.openxmlformats.org/drawingml/2006/wordprocessingDrawing" xmlns:w10="urn:schemas-microsoft-com:office:word" xmlns:w="http://schemas.openxmlformats.org/wordprocessingml/2006/main" xmlns:w14="http://schemas.microsoft.com/office/word/2010/wordml" xmlns:wpg="http://schemas.microsoft.com/office/word/2010/wordprocessingGroup" xmlns:wpi="http://schemas.microsoft.com/office/word/2010/wordprocessingInk" xmlns:wne="http://schemas.microsoft.com/office/word/2006/wordml" xmlns:wps="http://schemas.microsoft.com/office/word/2010/wordprocessingShape" mc:Ignorable="w14 wp14">
+  <w:abstractNum w:abstractNumId="0">
+    <w:nsid w:val="32471320"/>
+    <w:multiLevelType w:val="hybridMultilevel"/>
+    <w:tmpl w:val="D7B836EA"/>
+    <w:lvl w:ilvl="0" w:tplc="041B000F">
+      <w:start w:val="1"/>
+      <w:numFmt w:val="decimal"/>
+      <w:lvlText w:val="%1."/>
+      <w:lvlJc w:val="left"/>
+      <w:pPr>
+        <w:ind w:left="720" w:hanging="360"/>
+      </w:pPr>
+    </w:lvl>
+    <w:lvl w:ilvl="1" w:tplc="041B0019" w:tentative="1">
+      <w:start w:val="1"/>
+      <w:numFmt w:val="lowerLetter"/>
+      <w:lvlText w:val="%2."/>
+      <w:lvlJc w:val="left"/>
+      <w:pPr>
+        <w:ind w:left="1440" w:hanging="360"/>
+      </w:pPr>
+    </w:lvl>
+    <w:lvl w:ilvl="2" w:tplc="041B001B" w:tentative="1">
+      <w:start w:val="1"/>
+      <w:numFmt w:val="lowerRoman"/>
+      <w:lvlText w:val="%3."/>
+      <w:lvlJc w:val="right"/>
+      <w:pPr>
+        <w:ind w:left="2160" w:hanging="180"/>
+      </w:pPr>
+    </w:lvl>
+    <w:lvl w:ilvl="3" w:tplc="041B000F" w:tentative="1">
+      <w:start w:val="1"/>
+      <w:numFmt w:val="decimal"/>
+      <w:lvlText w:val="%4."/>
+      <w:lvlJc w:val="left"/>
+      <w:pPr>
+        <w:ind w:left="2880" w:hanging="360"/>
+      </w:pPr>
+    </w:lvl>
+    <w:lvl w:ilvl="4" w:tplc="041B0019" w:tentative="1">
+      <w:start w:val="1"/>
+      <w:numFmt w:val="lowerLetter"/>
+      <w:lvlText w:val="%5."/>
+      <w:lvlJc w:val="left"/>
+      <w:pPr>
+        <w:ind w:left="3600" w:hanging="360"/>
+      </w:pPr>
+    </w:lvl>
+    <w:lvl w:ilvl="5" w:tplc="041B001B" w:tentative="1">
+      <w:start w:val="1"/>
+      <w:numFmt w:val="lowerRoman"/>
+      <w:lvlText w:val="%6."/>
+      <w:lvlJc w:val="right"/>
+      <w:pPr>
+        <w:ind w:left="4320" w:hanging="180"/>
+      </w:pPr>
+    </w:lvl>
+    <w:lvl w:ilvl="6" w:tplc="041B000F" w:tentative="1">
+      <w:start w:val="1"/>
+      <w:numFmt w:val="decimal"/>
+      <w:lvlText w:val="%7."/>
+      <w:lvlJc w:val="left"/>
+      <w:pPr>
+        <w:ind w:left="5040" w:hanging="360"/>
+      </w:pPr>
+    </w:lvl>
+    <w:lvl w:ilvl="7" w:tplc="041B0019" w:tentative="1">
+      <w:start w:val="1"/>
+      <w:numFmt w:val="lowerLetter"/>
+      <w:lvlText w:val="%8."/>
+      <w:lvlJc w:val="left"/>
+      <w:pPr>
+        <w:ind w:left="5760" w:hanging="360"/>
+      </w:pPr>
+    </w:lvl>
+    <w:lvl w:ilvl="8" w:tplc="041B001B" w:tentative="1">
+      <w:start w:val="1"/>
+      <w:numFmt w:val="lowerRoman"/>
+      <w:lvlText w:val="%9."/>
+      <w:lvlJc w:val="right"/>
+      <w:pPr>
+        <w:ind w:left="6480" w:hanging="180"/>
+      </w:pPr>
+    </w:lvl>
+  </w:abstractNum>
+  <w:abstractNum w:abstractNumId="1">
+    <w:nsid w:val="368E23F4"/>
+    <w:multiLevelType w:val="hybridMultilevel"/>
+    <w:tmpl w:val="E376D5C0"/>
+    <w:lvl w:ilvl="0" w:tplc="041B000F">
+      <w:start w:val="1"/>
+      <w:numFmt w:val="decimal"/>
+      <w:lvlText w:val="%1."/>
+      <w:lvlJc w:val="left"/>
+      <w:pPr>
+        <w:ind w:left="1470" w:hanging="360"/>
+      </w:pPr>
+    </w:lvl>
+    <w:lvl w:ilvl="1" w:tplc="041B0019" w:tentative="1">
+      <w:start w:val="1"/>
+      <w:numFmt w:val="lowerLetter"/>
+      <w:lvlText w:val="%2."/>
+      <w:lvlJc w:val="left"/>
+      <w:pPr>
+        <w:ind w:left="2190" w:hanging="360"/>
+      </w:pPr>
+    </w:lvl>
+    <w:lvl w:ilvl="2" w:tplc="041B001B" w:tentative="1">
+      <w:start w:val="1"/>
+      <w:numFmt w:val="lowerRoman"/>
+      <w:lvlText w:val="%3."/>
+      <w:lvlJc w:val="right"/>
+      <w:pPr>
+        <w:ind w:left="2910" w:hanging="180"/>
+      </w:pPr>
+    </w:lvl>
+    <w:lvl w:ilvl="3" w:tplc="041B000F" w:tentative="1">
+      <w:start w:val="1"/>
+      <w:numFmt w:val="decimal"/>
+      <w:lvlText w:val="%4."/>
+      <w:lvlJc w:val="left"/>
+      <w:pPr>
+        <w:ind w:left="3630" w:hanging="360"/>
+      </w:pPr>
+    </w:lvl>
+    <w:lvl w:ilvl="4" w:tplc="041B0019" w:tentative="1">
+      <w:start w:val="1"/>
+      <w:numFmt w:val="lowerLetter"/>
+      <w:lvlText w:val="%5."/>
+      <w:lvlJc w:val="left"/>
+      <w:pPr>
+        <w:ind w:left="4350" w:hanging="360"/>
+      </w:pPr>
+    </w:lvl>
+    <w:lvl w:ilvl="5" w:tplc="041B001B" w:tentative="1">
+      <w:start w:val="1"/>
+      <w:numFmt w:val="lowerRoman"/>
+      <w:lvlText w:val="%6."/>
+      <w:lvlJc w:val="right"/>
+      <w:pPr>
+        <w:ind w:left="5070" w:hanging="180"/>
+      </w:pPr>
+    </w:lvl>
+    <w:lvl w:ilvl="6" w:tplc="041B000F" w:tentative="1">
+      <w:start w:val="1"/>
+      <w:numFmt w:val="decimal"/>
+      <w:lvlText w:val="%7."/>
+      <w:lvlJc w:val="left"/>
+      <w:pPr>
+        <w:ind w:left="5790" w:hanging="360"/>
+      </w:pPr>
+    </w:lvl>
+    <w:lvl w:ilvl="7" w:tplc="041B0019" w:tentative="1">
+      <w:start w:val="1"/>
+      <w:numFmt w:val="lowerLetter"/>
+      <w:lvlText w:val="%8."/>
+      <w:lvlJc w:val="left"/>
+      <w:pPr>
+        <w:ind w:left="6510" w:hanging="360"/>
+      </w:pPr>
+    </w:lvl>
+    <w:lvl w:ilvl="8" w:tplc="041B001B" w:tentative="1">
+      <w:start w:val="1"/>
+      <w:numFmt w:val="lowerRoman"/>
+      <w:lvlText w:val="%9."/>
+      <w:lvlJc w:val="right"/>
+      <w:pPr>
+        <w:ind w:left="7230" w:hanging="180"/>
+      </w:pPr>
+    </w:lvl>
+  </w:abstractNum>
+  <w:abstractNum w:abstractNumId="2">
+    <w:nsid w:val="78E23EDD"/>
+    <w:multiLevelType w:val="hybridMultilevel"/>
+    <w:tmpl w:val="E2EAF1CE"/>
+    <w:lvl w:ilvl="0" w:tplc="041B0001">
+      <w:start w:val="1"/>
+      <w:numFmt w:val="bullet"/>
+      <w:lvlText w:val=""/>
+      <w:lvlJc w:val="left"/>
+      <w:pPr>
+        <w:ind w:left="720" w:hanging="360"/>
+      </w:pPr>
+      <w:rPr>
+        <w:rFonts w:ascii="Symbol" w:hAnsi="Symbol" w:hint="default"/>
+      </w:rPr>
+    </w:lvl>
+    <w:lvl w:ilvl="1" w:tplc="041B0003" w:tentative="1">
+      <w:start w:val="1"/>
+      <w:numFmt w:val="bullet"/>
+      <w:lvlText w:val="o"/>
+      <w:lvlJc w:val="left"/>
+      <w:pPr>
+        <w:ind w:left="1440" w:hanging="360"/>
+      </w:pPr>
+      <w:rPr>
+        <w:rFonts w:ascii="Courier New" w:hAnsi="Courier New" w:cs="Courier New" w:hint="default"/>
+      </w:rPr>
+    </w:lvl>
+    <w:lvl w:ilvl="2" w:tplc="041B0005" w:tentative="1">
+      <w:start w:val="1"/>
+      <w:numFmt w:val="bullet"/>
+      <w:lvlText w:val=""/>
+      <w:lvlJc w:val="left"/>
+      <w:pPr>
+        <w:ind w:left="2160" w:hanging="360"/>
+      </w:pPr>
+      <w:rPr>
+        <w:rFonts w:ascii="Wingdings" w:hAnsi="Wingdings" w:hint="default"/>
+      </w:rPr>
+    </w:lvl>
+    <w:lvl w:ilvl="3" w:tplc="041B0001" w:tentative="1">
+      <w:start w:val="1"/>
+      <w:numFmt w:val="bullet"/>
+      <w:lvlText w:val=""/>
+      <w:lvlJc w:val="left"/>
+      <w:pPr>
+        <w:ind w:left="2880" w:hanging="360"/>
+      </w:pPr>
+      <w:rPr>
+        <w:rFonts w:ascii="Symbol" w:hAnsi="Symbol" w:hint="default"/>
+      </w:rPr>
+    </w:lvl>
+    <w:lvl w:ilvl="4" w:tplc="041B0003" w:tentative="1">
+      <w:start w:val="1"/>
+      <w:numFmt w:val="bullet"/>
+      <w:lvlText w:val="o"/>
+      <w:lvlJc w:val="left"/>
+      <w:pPr>
+        <w:ind w:left="3600" w:hanging="360"/>
+      </w:pPr>
+      <w:rPr>
+        <w:rFonts w:ascii="Courier New" w:hAnsi="Courier New" w:cs="Courier New" w:hint="default"/>
+      </w:rPr>
+    </w:lvl>
+    <w:lvl w:ilvl="5" w:tplc="041B0005" w:tentative="1">
+      <w:start w:val="1"/>
+      <w:numFmt w:val="bullet"/>
+      <w:lvlText w:val=""/>
+      <w:lvlJc w:val="left"/>
+      <w:pPr>
+        <w:ind w:left="4320" w:hanging="360"/>
+      </w:pPr>
+      <w:rPr>
+        <w:rFonts w:ascii="Wingdings" w:hAnsi="Wingdings" w:hint="default"/>
+      </w:rPr>
+    </w:lvl>
+    <w:lvl w:ilvl="6" w:tplc="041B0001" w:tentative="1">
+      <w:start w:val="1"/>
+      <w:numFmt w:val="bullet"/>
+      <w:lvlText w:val=""/>
+      <w:lvlJc w:val="left"/>
+      <w:pPr>
+        <w:ind w:left="5040" w:hanging="360"/>
+      </w:pPr>
+      <w:rPr>
+        <w:rFonts w:ascii="Symbol" w:hAnsi="Symbol" w:hint="default"/>
+      </w:rPr>
+    </w:lvl>
+    <w:lvl w:ilvl="7" w:tplc="041B0003" w:tentative="1">
+      <w:start w:val="1"/>
+      <w:numFmt w:val="bullet"/>
+      <w:lvlText w:val="o"/>
+      <w:lvlJc w:val="left"/>
+      <w:pPr>
+        <w:ind w:left="5760" w:hanging="360"/>
+      </w:pPr>
+      <w:rPr>
+        <w:rFonts w:ascii="Courier New" w:hAnsi="Courier New" w:cs="Courier New" w:hint="default"/>
+      </w:rPr>
+    </w:lvl>
+    <w:lvl w:ilvl="8" w:tplc="041B0005" w:tentative="1">
+      <w:start w:val="1"/>
+      <w:numFmt w:val="bullet"/>
+      <w:lvlText w:val=""/>
+      <w:lvlJc w:val="left"/>
+      <w:pPr>
+        <w:ind w:left="6480" w:hanging="360"/>
+      </w:pPr>
+      <w:rPr>
+        <w:rFonts w:ascii="Wingdings" w:hAnsi="Wingdings" w:hint="default"/>
+      </w:rPr>
+    </w:lvl>
+  </w:abstractNum>
+  <w:num w:numId="1">
+    <w:abstractNumId w:val="2"/>
+  </w:num>
+  <w:num w:numId="2">
+    <w:abstractNumId w:val="1"/>
+  </w:num>
+  <w:num w:numId="3">
+    <w:abstractNumId w:val="0"/>
+  </w:num>
+</w:numbering>
 </file>
 
 <file path=word/styles.xml><?xml version="1.0" encoding="utf-8"?>
@@ -2030,6 +5305,17 @@
       </w:tblCellMar>
     </w:tblPr>
   </w:style>
+  <w:style w:type="paragraph" w:styleId="ListParagraph">
+    <w:name w:val="List Paragraph"/>
+    <w:basedOn w:val="Normal"/>
+    <w:uiPriority w:val="34"/>
+    <w:qFormat/>
+    <w:rsid w:val="00C03FF6"/>
+    <w:pPr>
+      <w:ind w:left="720"/>
+      <w:contextualSpacing/>
+    </w:pPr>
+  </w:style>
 </w:styles>
 </file>
 
@@ -2294,6 +5580,17 @@
         <w:right w:w="108" w:type="dxa"/>
       </w:tblCellMar>
     </w:tblPr>
+  </w:style>
+  <w:style w:type="paragraph" w:styleId="ListParagraph">
+    <w:name w:val="List Paragraph"/>
+    <w:basedOn w:val="Normal"/>
+    <w:uiPriority w:val="34"/>
+    <w:qFormat/>
+    <w:rsid w:val="00C03FF6"/>
+    <w:pPr>
+      <w:ind w:left="720"/>
+      <w:contextualSpacing/>
+    </w:pPr>
   </w:style>
 </w:styles>
 </file>

</xml_diff>